<commit_message>
Deployed c5f2cb1 with MkDocs version: 1.2.2
</commit_message>
<xml_diff>
--- a/legislacao/plog/PLOG0018A.docx
+++ b/legislacao/plog/PLOG0018A.docx
@@ -547,6 +547,7 @@
               <w:rPr>
                 <w:rFonts w:ascii="Times New Roman" w:hAnsi="Times New Roman"/>
                 <w:szCs w:val="24"/>
+                <w:u w:val="single"/>
               </w:rPr>
             </w:pPr>
             <w:r>
@@ -563,7 +564,15 @@
                 <w:color w:val="000000"/>
                 <w:szCs w:val="24"/>
               </w:rPr>
-              <w:t>rquivamento de Desenho e ADT</w:t>
+              <w:t>rquivamento de Desenho</w:t>
+            </w:r>
+            <w:r>
+              <w:rPr>
+                <w:rFonts w:ascii="Times New Roman" w:hAnsi="Times New Roman" w:cs="Times New Roman"/>
+                <w:color w:val="000000"/>
+                <w:szCs w:val="24"/>
+              </w:rPr>
+              <w:t>s</w:t>
             </w:r>
           </w:p>
         </w:tc>
@@ -682,7 +691,10 @@
         <w:t xml:space="preserve">Descrever as atividades relacionadas </w:t>
       </w:r>
       <w:r>
-        <w:t>ao Arquivamento dos arquivos de Desenho da Comissão de Nacionalização (DCN) e Alteração de Desenho Técnico (ADT) nas pastas da rede.</w:t>
+        <w:t>ao cadastro e a</w:t>
+      </w:r>
+      <w:r>
+        <w:t>rquivamento dos arquivos de Desenho da Comissão de Nacionalização (DCN).</w:t>
       </w:r>
     </w:p>
     <w:p>
@@ -743,7 +755,22 @@
         <w:t xml:space="preserve"> à </w:t>
       </w:r>
       <w:r>
-        <w:t xml:space="preserve">Subdivisão Técnica (NTEC) e </w:t>
+        <w:t>Seção</w:t>
+      </w:r>
+      <w:r>
+        <w:t xml:space="preserve"> </w:t>
+      </w:r>
+      <w:r>
+        <w:t>de Controle do Pedido</w:t>
+      </w:r>
+      <w:r>
+        <w:t xml:space="preserve"> (NT</w:t>
+      </w:r>
+      <w:r>
+        <w:t>CP</w:t>
+      </w:r>
+      <w:r>
+        <w:t xml:space="preserve">) e </w:t>
       </w:r>
       <w:r>
         <w:t xml:space="preserve">Seção de </w:t>
@@ -1031,25 +1058,7 @@
         <w:rPr>
           <w:sz w:val="24"/>
         </w:rPr>
-        <w:t>N</w:t>
-      </w:r>
-      <w:r>
-        <w:rPr>
-          <w:sz w:val="24"/>
-        </w:rPr>
-        <w:t>TPJ</w:t>
-      </w:r>
-      <w:r>
-        <w:rPr>
-          <w:sz w:val="24"/>
-        </w:rPr>
-        <w:t xml:space="preserve"> – Seção de </w:t>
-      </w:r>
-      <w:r>
-        <w:rPr>
-          <w:sz w:val="24"/>
-        </w:rPr>
-        <w:t>Projetos</w:t>
+        <w:t xml:space="preserve">NTCP – Seção de Controle do Pedido </w:t>
       </w:r>
     </w:p>
     <w:p>
@@ -1070,7 +1079,25 @@
         <w:rPr>
           <w:sz w:val="24"/>
         </w:rPr>
-        <w:t>NTEC – Subdivisão Técnica</w:t>
+        <w:t>N</w:t>
+      </w:r>
+      <w:r>
+        <w:rPr>
+          <w:sz w:val="24"/>
+        </w:rPr>
+        <w:t>TPJ</w:t>
+      </w:r>
+      <w:r>
+        <w:rPr>
+          <w:sz w:val="24"/>
+        </w:rPr>
+        <w:t xml:space="preserve"> – Seção de </w:t>
+      </w:r>
+      <w:r>
+        <w:rPr>
+          <w:sz w:val="24"/>
+        </w:rPr>
+        <w:t>Projetos</w:t>
       </w:r>
     </w:p>
     <w:p>
@@ -1091,31 +1118,7 @@
         <w:rPr>
           <w:sz w:val="24"/>
         </w:rPr>
-        <w:t>DCN</w:t>
-      </w:r>
-      <w:r>
-        <w:rPr>
-          <w:sz w:val="24"/>
-        </w:rPr>
-        <w:t xml:space="preserve"> – </w:t>
-      </w:r>
-      <w:r>
-        <w:rPr>
-          <w:sz w:val="24"/>
-        </w:rPr>
-        <w:t xml:space="preserve">Desenho da Comissão de </w:t>
-      </w:r>
-      <w:r>
-        <w:rPr>
-          <w:sz w:val="24"/>
-        </w:rPr>
-        <w:t>Nacionaliza</w:t>
-      </w:r>
-      <w:r>
-        <w:rPr>
-          <w:sz w:val="24"/>
-        </w:rPr>
-        <w:t>ção</w:t>
+        <w:t>NTEC – Subdivisão Técnica</w:t>
       </w:r>
     </w:p>
     <w:p>
@@ -1136,7 +1139,31 @@
         <w:rPr>
           <w:sz w:val="24"/>
         </w:rPr>
-        <w:t>ADT – Alteração de Desenho Técnico</w:t>
+        <w:t>DCN</w:t>
+      </w:r>
+      <w:r>
+        <w:rPr>
+          <w:sz w:val="24"/>
+        </w:rPr>
+        <w:t xml:space="preserve"> – </w:t>
+      </w:r>
+      <w:r>
+        <w:rPr>
+          <w:sz w:val="24"/>
+        </w:rPr>
+        <w:t xml:space="preserve">Desenho da Comissão de </w:t>
+      </w:r>
+      <w:r>
+        <w:rPr>
+          <w:sz w:val="24"/>
+        </w:rPr>
+        <w:t>Nacionaliza</w:t>
+      </w:r>
+      <w:r>
+        <w:rPr>
+          <w:sz w:val="24"/>
+        </w:rPr>
+        <w:t>ção</w:t>
       </w:r>
     </w:p>
     <w:p>
@@ -1271,9 +1298,9 @@
         </w:rPr>
         <w:drawing>
           <wp:inline distT="0" distB="0" distL="0" distR="0">
-            <wp:extent cx="7884795" cy="4744720"/>
-            <wp:effectExtent l="19050" t="0" r="1905" b="0"/>
-            <wp:docPr id="1" name="Imagem 1"/>
+            <wp:extent cx="6064250" cy="3787140"/>
+            <wp:effectExtent l="19050" t="0" r="0" b="0"/>
+            <wp:docPr id="4" name="Imagem 4"/>
             <wp:cNvGraphicFramePr>
               <a:graphicFrameLocks xmlns:a="http://schemas.openxmlformats.org/drawingml/2006/main" noChangeAspect="1"/>
             </wp:cNvGraphicFramePr>
@@ -1281,7 +1308,7 @@
               <a:graphicData uri="http://schemas.openxmlformats.org/drawingml/2006/picture">
                 <pic:pic xmlns:pic="http://schemas.openxmlformats.org/drawingml/2006/picture">
                   <pic:nvPicPr>
-                    <pic:cNvPr id="0" name="Picture 1"/>
+                    <pic:cNvPr id="0" name="Picture 4"/>
                     <pic:cNvPicPr>
                       <a:picLocks noChangeAspect="1" noChangeArrowheads="1"/>
                     </pic:cNvPicPr>
@@ -1296,7 +1323,7 @@
                   <pic:spPr bwMode="auto">
                     <a:xfrm>
                       <a:off x="0" y="0"/>
-                      <a:ext cx="7884795" cy="4744720"/>
+                      <a:ext cx="6064250" cy="3787140"/>
                     </a:xfrm>
                     <a:prstGeom prst="rect">
                       <a:avLst/>
@@ -1450,222 +1477,6 @@
           <w:sz w:val="24"/>
           <w:szCs w:val="24"/>
         </w:rPr>
-        <w:t xml:space="preserve">Alterações no DCN </w:t>
-      </w:r>
-      <w:r>
-        <w:rPr>
-          <w:sz w:val="24"/>
-          <w:szCs w:val="24"/>
-        </w:rPr>
-        <w:t>são solicitadas por meio de Alteração de Desenho Técnico (ADT)</w:t>
-      </w:r>
-      <w:r>
-        <w:rPr>
-          <w:sz w:val="24"/>
-          <w:szCs w:val="24"/>
-        </w:rPr>
-        <w:t>. A</w:t>
-      </w:r>
-      <w:r>
-        <w:rPr>
-          <w:sz w:val="24"/>
-          <w:szCs w:val="24"/>
-        </w:rPr>
-        <w:t xml:space="preserve"> partir da emissão </w:t>
-      </w:r>
-      <w:r>
-        <w:rPr>
-          <w:sz w:val="24"/>
-          <w:szCs w:val="24"/>
-        </w:rPr>
-        <w:t>da primeira ADT</w:t>
-      </w:r>
-      <w:r>
-        <w:rPr>
-          <w:sz w:val="24"/>
-          <w:szCs w:val="24"/>
-        </w:rPr>
-        <w:t>, esta é anexada a</w:t>
-      </w:r>
-      <w:r>
-        <w:rPr>
-          <w:sz w:val="24"/>
-          <w:szCs w:val="24"/>
-        </w:rPr>
-        <w:t xml:space="preserve"> um </w:t>
-      </w:r>
-      <w:r>
-        <w:rPr>
-          <w:sz w:val="24"/>
-          <w:szCs w:val="24"/>
-        </w:rPr>
-        <w:t xml:space="preserve">novo </w:t>
-      </w:r>
-      <w:r>
-        <w:rPr>
-          <w:sz w:val="24"/>
-          <w:szCs w:val="24"/>
-        </w:rPr>
-        <w:t>processo</w:t>
-      </w:r>
-      <w:r>
-        <w:rPr>
-          <w:sz w:val="24"/>
-          <w:szCs w:val="24"/>
-        </w:rPr>
-        <w:t xml:space="preserve"> conjuntamente ao </w:t>
-      </w:r>
-      <w:r>
-        <w:rPr>
-          <w:sz w:val="24"/>
-          <w:szCs w:val="24"/>
-        </w:rPr>
-        <w:t xml:space="preserve">DCN </w:t>
-      </w:r>
-      <w:r>
-        <w:rPr>
-          <w:sz w:val="24"/>
-          <w:szCs w:val="24"/>
-        </w:rPr>
-        <w:t>original.</w:t>
-      </w:r>
-      <w:r>
-        <w:rPr>
-          <w:sz w:val="24"/>
-          <w:szCs w:val="24"/>
-        </w:rPr>
-        <w:t xml:space="preserve"> Assim, ADT subseqüentes </w:t>
-      </w:r>
-      <w:r>
-        <w:rPr>
-          <w:sz w:val="24"/>
-          <w:szCs w:val="24"/>
-        </w:rPr>
-        <w:t>vão sendo anexadas a</w:t>
-      </w:r>
-      <w:r>
-        <w:rPr>
-          <w:sz w:val="24"/>
-          <w:szCs w:val="24"/>
-        </w:rPr>
-        <w:t xml:space="preserve"> este</w:t>
-      </w:r>
-      <w:r>
-        <w:rPr>
-          <w:sz w:val="24"/>
-          <w:szCs w:val="24"/>
-        </w:rPr>
-        <w:t xml:space="preserve"> processo</w:t>
-      </w:r>
-      <w:r>
-        <w:rPr>
-          <w:sz w:val="24"/>
-          <w:szCs w:val="24"/>
-        </w:rPr>
-        <w:t xml:space="preserve"> com o correspondente </w:t>
-      </w:r>
-      <w:r>
-        <w:rPr>
-          <w:sz w:val="24"/>
-          <w:szCs w:val="24"/>
-        </w:rPr>
-        <w:t>DCN</w:t>
-      </w:r>
-      <w:r>
-        <w:rPr>
-          <w:sz w:val="24"/>
-          <w:szCs w:val="24"/>
-        </w:rPr>
-        <w:t xml:space="preserve"> atualizado.</w:t>
-      </w:r>
-    </w:p>
-    <w:p>
-      <w:pPr>
-        <w:keepNext/>
-        <w:keepLines/>
-        <w:widowControl w:val="0"/>
-        <w:numPr>
-          <w:ilvl w:val="1"/>
-          <w:numId w:val="1"/>
-        </w:numPr>
-        <w:spacing w:after="120"/>
-        <w:jc w:val="both"/>
-        <w:rPr>
-          <w:sz w:val="24"/>
-          <w:szCs w:val="24"/>
-        </w:rPr>
-      </w:pPr>
-      <w:r>
-        <w:rPr>
-          <w:sz w:val="24"/>
-          <w:szCs w:val="24"/>
-        </w:rPr>
-        <w:t xml:space="preserve">Observa-se que há 2 processos distintos, ou seja, no PTN há um histórico contemplando a documentação técnica que culminou no desenvolvimento do </w:t>
-      </w:r>
-      <w:r>
-        <w:rPr>
-          <w:sz w:val="24"/>
-          <w:szCs w:val="24"/>
-        </w:rPr>
-        <w:t>DCN</w:t>
-      </w:r>
-      <w:r>
-        <w:rPr>
-          <w:sz w:val="24"/>
-          <w:szCs w:val="24"/>
-        </w:rPr>
-        <w:t>, e n</w:t>
-      </w:r>
-      <w:r>
-        <w:rPr>
-          <w:sz w:val="24"/>
-          <w:szCs w:val="24"/>
-        </w:rPr>
-        <w:t>o</w:t>
-      </w:r>
-      <w:r>
-        <w:rPr>
-          <w:sz w:val="24"/>
-          <w:szCs w:val="24"/>
-        </w:rPr>
-        <w:t xml:space="preserve"> processo d</w:t>
-      </w:r>
-      <w:r>
-        <w:rPr>
-          <w:sz w:val="24"/>
-          <w:szCs w:val="24"/>
-        </w:rPr>
-        <w:t>o conjunto d</w:t>
-      </w:r>
-      <w:r>
-        <w:rPr>
-          <w:sz w:val="24"/>
-          <w:szCs w:val="24"/>
-        </w:rPr>
-        <w:t>e ADT, é possível acompanhar a evolução do DCN a partir de suas modificações.</w:t>
-      </w:r>
-    </w:p>
-    <w:p>
-      <w:pPr>
-        <w:keepNext/>
-        <w:keepLines/>
-        <w:widowControl w:val="0"/>
-        <w:numPr>
-          <w:ilvl w:val="1"/>
-          <w:numId w:val="1"/>
-        </w:numPr>
-        <w:spacing w:after="120"/>
-        <w:jc w:val="both"/>
-        <w:rPr>
-          <w:sz w:val="24"/>
-          <w:szCs w:val="24"/>
-        </w:rPr>
-      </w:pPr>
-      <w:r>
-        <w:rPr>
-          <w:sz w:val="24"/>
-          <w:szCs w:val="24"/>
-        </w:rPr>
         <w:t xml:space="preserve">Os DCN são elaborados utilizando </w:t>
       </w:r>
       <w:r>
@@ -1716,7 +1527,14 @@
           <w:sz w:val="24"/>
           <w:szCs w:val="24"/>
         </w:rPr>
-        <w:t>de sua</w:t>
+        <w:t>d</w:t>
+      </w:r>
+      <w:r>
+        <w:rPr>
+          <w:sz w:val="24"/>
+          <w:szCs w:val="24"/>
+        </w:rPr>
+        <w:t>a</w:t>
       </w:r>
       <w:r>
         <w:rPr>
@@ -1724,86 +1542,6 @@
           <w:szCs w:val="24"/>
         </w:rPr>
         <w:t xml:space="preserve"> versão mais atualizada.</w:t>
-      </w:r>
-    </w:p>
-    <w:p>
-      <w:pPr>
-        <w:keepNext/>
-        <w:keepLines/>
-        <w:widowControl w:val="0"/>
-        <w:numPr>
-          <w:ilvl w:val="1"/>
-          <w:numId w:val="1"/>
-        </w:numPr>
-        <w:spacing w:after="120"/>
-        <w:jc w:val="both"/>
-        <w:rPr>
-          <w:sz w:val="24"/>
-          <w:szCs w:val="24"/>
-        </w:rPr>
-      </w:pPr>
-      <w:r>
-        <w:rPr>
-          <w:sz w:val="24"/>
-          <w:szCs w:val="24"/>
-        </w:rPr>
-        <w:t xml:space="preserve">As ADT são documentos textuais que incluem uma descrição da alteração </w:t>
-      </w:r>
-      <w:r>
-        <w:rPr>
-          <w:sz w:val="24"/>
-          <w:szCs w:val="24"/>
-        </w:rPr>
-        <w:t>solicitada</w:t>
-      </w:r>
-      <w:r>
-        <w:rPr>
-          <w:sz w:val="24"/>
-          <w:szCs w:val="24"/>
-        </w:rPr>
-        <w:t>, b</w:t>
-      </w:r>
-      <w:r>
-        <w:rPr>
-          <w:sz w:val="24"/>
-          <w:szCs w:val="24"/>
-        </w:rPr>
-        <w:t>e</w:t>
-      </w:r>
-      <w:r>
-        <w:rPr>
-          <w:sz w:val="24"/>
-          <w:szCs w:val="24"/>
-        </w:rPr>
-        <w:t>m como a</w:t>
-      </w:r>
-      <w:r>
-        <w:rPr>
-          <w:sz w:val="24"/>
-          <w:szCs w:val="24"/>
-        </w:rPr>
-        <w:t xml:space="preserve"> motivação</w:t>
-      </w:r>
-      <w:r>
-        <w:rPr>
-          <w:sz w:val="24"/>
-          <w:szCs w:val="24"/>
-        </w:rPr>
-        <w:t xml:space="preserve"> para a alteração</w:t>
-      </w:r>
-      <w:r>
-        <w:rPr>
-          <w:sz w:val="24"/>
-          <w:szCs w:val="24"/>
-        </w:rPr>
-        <w:t>.</w:t>
-      </w:r>
-      <w:r>
-        <w:rPr>
-          <w:sz w:val="24"/>
-          <w:szCs w:val="24"/>
-        </w:rPr>
-        <w:t xml:space="preserve"> </w:t>
       </w:r>
     </w:p>
     <w:p>
@@ -2148,7 +1886,7 @@
           <w:u w:val="single"/>
           <w:lang w:val="pt-PT"/>
         </w:rPr>
-        <w:t>CRIAR DCN/ADT</w:t>
+        <w:t>CRIAR DCN</w:t>
       </w:r>
     </w:p>
     <w:p>
@@ -2476,7 +2214,6 @@
           <w:sz w:val="24"/>
           <w:szCs w:val="24"/>
         </w:rPr>
-        <w:lastRenderedPageBreak/>
         <w:t>O número do DCN (BBBB</w:t>
       </w:r>
       <w:r>
@@ -2902,7 +2639,7 @@
         <w:keepLines/>
         <w:widowControl w:val="0"/>
         <w:numPr>
-          <w:ilvl w:val="3"/>
+          <w:ilvl w:val="1"/>
           <w:numId w:val="1"/>
         </w:numPr>
         <w:spacing w:before="120"/>
@@ -2911,29 +2648,16 @@
           <w:sz w:val="24"/>
           <w:szCs w:val="24"/>
           <w:u w:val="single"/>
-          <w:lang w:val="pt-PT"/>
-        </w:rPr>
-      </w:pPr>
-      <w:r>
-        <w:rPr>
-          <w:sz w:val="24"/>
-          <w:szCs w:val="24"/>
-        </w:rPr>
-        <w:t>O número do PTN (DDDD) é obtido</w:t>
-      </w:r>
-      <w:r>
-        <w:rPr>
-          <w:sz w:val="24"/>
-          <w:szCs w:val="24"/>
-        </w:rPr>
-        <w:t xml:space="preserve"> </w:t>
-      </w:r>
-      <w:r>
-        <w:rPr>
-          <w:sz w:val="24"/>
-          <w:szCs w:val="24"/>
-        </w:rPr>
-        <w:t>através de controle da seção NTCP.</w:t>
+        </w:rPr>
+      </w:pPr>
+      <w:r>
+        <w:rPr>
+          <w:sz w:val="24"/>
+          <w:szCs w:val="24"/>
+          <w:u w:val="single"/>
+        </w:rPr>
+        <w:lastRenderedPageBreak/>
+        <w:t>CADASTRAR DCN</w:t>
       </w:r>
     </w:p>
     <w:p>
@@ -2950,72 +2674,284 @@
         <w:rPr>
           <w:sz w:val="24"/>
           <w:szCs w:val="24"/>
-          <w:lang w:val="pt-PT"/>
-        </w:rPr>
-      </w:pPr>
-      <w:r>
-        <w:rPr>
-          <w:sz w:val="24"/>
-          <w:szCs w:val="24"/>
-          <w:lang w:val="pt-PT"/>
-        </w:rPr>
-        <w:t>Um</w:t>
-      </w:r>
-      <w:r>
-        <w:rPr>
-          <w:sz w:val="24"/>
-          <w:szCs w:val="24"/>
-          <w:lang w:val="pt-PT"/>
-        </w:rPr>
-        <w:t xml:space="preserve">a ADT é gerada utilizando o modelo do anexo </w:t>
-      </w:r>
-      <w:r>
-        <w:rPr>
-          <w:sz w:val="24"/>
-          <w:szCs w:val="24"/>
-          <w:lang w:val="pt-PT"/>
-        </w:rPr>
-        <w:t>B</w:t>
-      </w:r>
-      <w:r>
-        <w:rPr>
-          <w:sz w:val="24"/>
-          <w:szCs w:val="24"/>
-          <w:lang w:val="pt-PT"/>
-        </w:rPr>
-        <w:t xml:space="preserve">, contemplando sua </w:t>
-      </w:r>
-      <w:r>
-        <w:rPr>
-          <w:sz w:val="24"/>
-          <w:szCs w:val="24"/>
-          <w:lang w:val="pt-PT"/>
-        </w:rPr>
-        <w:t>motivação</w:t>
-      </w:r>
-      <w:r>
-        <w:rPr>
-          <w:sz w:val="24"/>
-          <w:szCs w:val="24"/>
-          <w:lang w:val="pt-PT"/>
-        </w:rPr>
-        <w:t xml:space="preserve"> e </w:t>
-      </w:r>
-      <w:r>
-        <w:rPr>
-          <w:sz w:val="24"/>
-          <w:szCs w:val="24"/>
-          <w:lang w:val="pt-PT"/>
-        </w:rPr>
-        <w:t xml:space="preserve">a </w:t>
-      </w:r>
-      <w:r>
-        <w:rPr>
-          <w:sz w:val="24"/>
-          <w:szCs w:val="24"/>
-          <w:lang w:val="pt-PT"/>
-        </w:rPr>
-        <w:t>modificação requerida.</w:t>
+        </w:rPr>
+      </w:pPr>
+      <w:r>
+        <w:rPr>
+          <w:sz w:val="24"/>
+          <w:szCs w:val="24"/>
+        </w:rPr>
+        <w:t>O cadastro do DCN se dá pela tela ENG0413P do SILOMS 11G, conforme:</w:t>
+      </w:r>
+    </w:p>
+    <w:p>
+      <w:pPr>
+        <w:keepNext/>
+        <w:keepLines/>
+        <w:widowControl w:val="0"/>
+        <w:numPr>
+          <w:ilvl w:val="3"/>
+          <w:numId w:val="1"/>
+        </w:numPr>
+        <w:spacing w:before="120"/>
+        <w:jc w:val="both"/>
+        <w:rPr>
+          <w:sz w:val="24"/>
+          <w:szCs w:val="24"/>
+        </w:rPr>
+      </w:pPr>
+      <w:r>
+        <w:rPr>
+          <w:sz w:val="24"/>
+          <w:szCs w:val="24"/>
+        </w:rPr>
+        <w:t>Pressionar o botão “Cancelar Filtro”</w:t>
+      </w:r>
+      <w:r>
+        <w:rPr>
+          <w:sz w:val="24"/>
+          <w:szCs w:val="24"/>
+        </w:rPr>
+        <w:t>.</w:t>
+      </w:r>
+    </w:p>
+    <w:p>
+      <w:pPr>
+        <w:keepNext/>
+        <w:keepLines/>
+        <w:widowControl w:val="0"/>
+        <w:numPr>
+          <w:ilvl w:val="3"/>
+          <w:numId w:val="1"/>
+        </w:numPr>
+        <w:spacing w:before="120"/>
+        <w:jc w:val="both"/>
+        <w:rPr>
+          <w:sz w:val="24"/>
+          <w:szCs w:val="24"/>
+        </w:rPr>
+      </w:pPr>
+      <w:r>
+        <w:rPr>
+          <w:sz w:val="24"/>
+          <w:szCs w:val="24"/>
+        </w:rPr>
+        <w:t>Inserir no campo “Código” o número do DCN</w:t>
+      </w:r>
+      <w:r>
+        <w:rPr>
+          <w:sz w:val="24"/>
+          <w:szCs w:val="24"/>
+        </w:rPr>
+        <w:t>.</w:t>
+      </w:r>
+    </w:p>
+    <w:p>
+      <w:pPr>
+        <w:keepNext/>
+        <w:keepLines/>
+        <w:widowControl w:val="0"/>
+        <w:numPr>
+          <w:ilvl w:val="3"/>
+          <w:numId w:val="1"/>
+        </w:numPr>
+        <w:spacing w:before="120"/>
+        <w:jc w:val="both"/>
+        <w:rPr>
+          <w:sz w:val="24"/>
+          <w:szCs w:val="24"/>
+        </w:rPr>
+      </w:pPr>
+      <w:r>
+        <w:rPr>
+          <w:sz w:val="24"/>
+          <w:szCs w:val="24"/>
+        </w:rPr>
+        <w:t>Inserir no campo “Nome” a nomenclatura do item</w:t>
+      </w:r>
+      <w:r>
+        <w:rPr>
+          <w:sz w:val="24"/>
+          <w:szCs w:val="24"/>
+        </w:rPr>
+        <w:t>.</w:t>
+      </w:r>
+    </w:p>
+    <w:p>
+      <w:pPr>
+        <w:keepNext/>
+        <w:keepLines/>
+        <w:widowControl w:val="0"/>
+        <w:numPr>
+          <w:ilvl w:val="3"/>
+          <w:numId w:val="1"/>
+        </w:numPr>
+        <w:spacing w:before="120"/>
+        <w:jc w:val="both"/>
+        <w:rPr>
+          <w:sz w:val="24"/>
+          <w:szCs w:val="24"/>
+        </w:rPr>
+      </w:pPr>
+      <w:r>
+        <w:rPr>
+          <w:sz w:val="24"/>
+          <w:szCs w:val="24"/>
+        </w:rPr>
+        <w:t>Pressionar a tecla “F9” no campo “NAC-01/PTN” escolhendo o correspondente PTN</w:t>
+      </w:r>
+    </w:p>
+    <w:p>
+      <w:pPr>
+        <w:keepNext/>
+        <w:keepLines/>
+        <w:widowControl w:val="0"/>
+        <w:numPr>
+          <w:ilvl w:val="3"/>
+          <w:numId w:val="1"/>
+        </w:numPr>
+        <w:spacing w:before="120"/>
+        <w:jc w:val="both"/>
+        <w:rPr>
+          <w:sz w:val="24"/>
+          <w:szCs w:val="24"/>
+        </w:rPr>
+      </w:pPr>
+      <w:r>
+        <w:rPr>
+          <w:sz w:val="24"/>
+          <w:szCs w:val="24"/>
+        </w:rPr>
+        <w:t>Preencher os demais campos nas abas “Dados do Desenho”</w:t>
+      </w:r>
+      <w:r>
+        <w:rPr>
+          <w:sz w:val="24"/>
+          <w:szCs w:val="24"/>
+        </w:rPr>
+        <w:t xml:space="preserve"> conforme disponibilidade de informaç</w:t>
+      </w:r>
+      <w:r>
+        <w:rPr>
+          <w:sz w:val="24"/>
+          <w:szCs w:val="24"/>
+        </w:rPr>
+        <w:t>ões.</w:t>
+      </w:r>
+    </w:p>
+    <w:p>
+      <w:pPr>
+        <w:keepNext/>
+        <w:keepLines/>
+        <w:widowControl w:val="0"/>
+        <w:numPr>
+          <w:ilvl w:val="3"/>
+          <w:numId w:val="1"/>
+        </w:numPr>
+        <w:spacing w:before="120"/>
+        <w:jc w:val="both"/>
+        <w:rPr>
+          <w:sz w:val="24"/>
+          <w:szCs w:val="24"/>
+        </w:rPr>
+      </w:pPr>
+      <w:r>
+        <w:rPr>
+          <w:sz w:val="24"/>
+          <w:szCs w:val="24"/>
+        </w:rPr>
+        <w:t>Referenciar</w:t>
+      </w:r>
+      <w:r>
+        <w:rPr>
+          <w:sz w:val="24"/>
+          <w:szCs w:val="24"/>
+        </w:rPr>
+        <w:t>, se houver,</w:t>
+      </w:r>
+      <w:r>
+        <w:rPr>
+          <w:sz w:val="24"/>
+          <w:szCs w:val="24"/>
+        </w:rPr>
+        <w:t xml:space="preserve"> </w:t>
+      </w:r>
+      <w:r>
+        <w:rPr>
+          <w:i/>
+          <w:sz w:val="24"/>
+          <w:szCs w:val="24"/>
+        </w:rPr>
+        <w:t>spare-parts</w:t>
+      </w:r>
+      <w:r>
+        <w:rPr>
+          <w:sz w:val="24"/>
+          <w:szCs w:val="24"/>
+        </w:rPr>
+        <w:t xml:space="preserve"> utilizados na composição do item através da aba “Composição do Desenho”.</w:t>
+      </w:r>
+    </w:p>
+    <w:p>
+      <w:pPr>
+        <w:keepNext/>
+        <w:keepLines/>
+        <w:widowControl w:val="0"/>
+        <w:numPr>
+          <w:ilvl w:val="3"/>
+          <w:numId w:val="1"/>
+        </w:numPr>
+        <w:spacing w:before="120"/>
+        <w:jc w:val="both"/>
+        <w:rPr>
+          <w:sz w:val="24"/>
+          <w:szCs w:val="24"/>
+        </w:rPr>
+      </w:pPr>
+      <w:r>
+        <w:rPr>
+          <w:sz w:val="24"/>
+          <w:szCs w:val="24"/>
+        </w:rPr>
+        <w:t xml:space="preserve">Referenciar o pessoal envolvido na </w:t>
+      </w:r>
+      <w:r>
+        <w:rPr>
+          <w:sz w:val="24"/>
+          <w:szCs w:val="24"/>
+        </w:rPr>
+        <w:t>confecção do desenho através da aba “Responsáveis”</w:t>
+      </w:r>
+      <w:r>
+        <w:rPr>
+          <w:sz w:val="24"/>
+          <w:szCs w:val="24"/>
+        </w:rPr>
+        <w:t>.</w:t>
+      </w:r>
+    </w:p>
+    <w:p>
+      <w:pPr>
+        <w:keepNext/>
+        <w:keepLines/>
+        <w:widowControl w:val="0"/>
+        <w:numPr>
+          <w:ilvl w:val="3"/>
+          <w:numId w:val="1"/>
+        </w:numPr>
+        <w:spacing w:before="120"/>
+        <w:jc w:val="both"/>
+        <w:rPr>
+          <w:sz w:val="24"/>
+          <w:szCs w:val="24"/>
+        </w:rPr>
+      </w:pPr>
+      <w:r>
+        <w:rPr>
+          <w:sz w:val="24"/>
+          <w:szCs w:val="24"/>
+        </w:rPr>
+        <w:t>Pressionar o botão “Salvar”.</w:t>
       </w:r>
     </w:p>
     <w:p>
@@ -3041,7 +2977,47 @@
           <w:szCs w:val="24"/>
           <w:u w:val="single"/>
         </w:rPr>
-        <w:t>CADASTRAR DCN</w:t>
+        <w:t>ARMAZENAR NA</w:t>
+      </w:r>
+      <w:r>
+        <w:rPr>
+          <w:sz w:val="24"/>
+          <w:szCs w:val="24"/>
+          <w:u w:val="single"/>
+        </w:rPr>
+        <w:t>S</w:t>
+      </w:r>
+      <w:r>
+        <w:rPr>
+          <w:sz w:val="24"/>
+          <w:szCs w:val="24"/>
+          <w:u w:val="single"/>
+        </w:rPr>
+        <w:t xml:space="preserve"> PASTA</w:t>
+      </w:r>
+      <w:r>
+        <w:rPr>
+          <w:sz w:val="24"/>
+          <w:szCs w:val="24"/>
+          <w:u w:val="single"/>
+        </w:rPr>
+        <w:t>S</w:t>
+      </w:r>
+      <w:r>
+        <w:rPr>
+          <w:sz w:val="24"/>
+          <w:szCs w:val="24"/>
+          <w:u w:val="single"/>
+        </w:rPr>
+        <w:t xml:space="preserve"> ANDAMENTO</w:t>
+      </w:r>
+      <w:r>
+        <w:rPr>
+          <w:sz w:val="24"/>
+          <w:szCs w:val="24"/>
+          <w:u w:val="single"/>
+        </w:rPr>
+        <w:t>, FINALIZADO OU CANCELADO</w:t>
       </w:r>
     </w:p>
     <w:p>
@@ -3058,14 +3034,224 @@
         <w:rPr>
           <w:sz w:val="24"/>
           <w:szCs w:val="24"/>
-        </w:rPr>
-      </w:pPr>
-      <w:r>
-        <w:rPr>
-          <w:sz w:val="24"/>
-          <w:szCs w:val="24"/>
-        </w:rPr>
-        <w:t>O cadastro do DCN se dá pela tela ENG0413P do SILOMS 11G, conforme:</w:t>
+          <w:lang w:val="pt-PT"/>
+        </w:rPr>
+      </w:pPr>
+      <w:r>
+        <w:rPr>
+          <w:sz w:val="24"/>
+          <w:szCs w:val="24"/>
+          <w:lang w:val="pt-PT"/>
+        </w:rPr>
+        <w:t xml:space="preserve">Os arquivos do DCN devem ser armazenados em um subdiretório do diretório de rede NNAQ </w:t>
+      </w:r>
+      <w:r>
+        <w:rPr>
+          <w:sz w:val="24"/>
+          <w:szCs w:val="24"/>
+          <w:lang w:val="pt-PT"/>
+        </w:rPr>
+        <w:sym w:font="Wingdings" w:char="F0E0"/>
+      </w:r>
+      <w:r>
+        <w:rPr>
+          <w:sz w:val="24"/>
+          <w:szCs w:val="24"/>
+          <w:lang w:val="pt-PT"/>
+        </w:rPr>
+        <w:t xml:space="preserve"> NTEC </w:t>
+      </w:r>
+      <w:r>
+        <w:rPr>
+          <w:sz w:val="24"/>
+          <w:szCs w:val="24"/>
+          <w:lang w:val="pt-PT"/>
+        </w:rPr>
+        <w:sym w:font="Wingdings" w:char="F0E0"/>
+      </w:r>
+      <w:r>
+        <w:rPr>
+          <w:sz w:val="24"/>
+          <w:szCs w:val="24"/>
+          <w:lang w:val="pt-PT"/>
+        </w:rPr>
+        <w:t xml:space="preserve"> NTPJ</w:t>
+      </w:r>
+      <w:r>
+        <w:rPr>
+          <w:sz w:val="24"/>
+          <w:szCs w:val="24"/>
+          <w:lang w:val="pt-PT"/>
+        </w:rPr>
+        <w:t xml:space="preserve"> </w:t>
+      </w:r>
+      <w:r>
+        <w:rPr>
+          <w:sz w:val="24"/>
+          <w:szCs w:val="24"/>
+          <w:lang w:val="pt-PT"/>
+        </w:rPr>
+        <w:sym w:font="Wingdings" w:char="F0E0"/>
+      </w:r>
+      <w:r>
+        <w:rPr>
+          <w:sz w:val="24"/>
+          <w:szCs w:val="24"/>
+          <w:lang w:val="pt-PT"/>
+        </w:rPr>
+        <w:t xml:space="preserve"> </w:t>
+      </w:r>
+      <w:r>
+        <w:rPr>
+          <w:sz w:val="24"/>
+          <w:szCs w:val="24"/>
+          <w:lang w:val="pt-PT"/>
+        </w:rPr>
+        <w:t xml:space="preserve">PTN </w:t>
+      </w:r>
+      <w:r>
+        <w:rPr>
+          <w:sz w:val="24"/>
+          <w:szCs w:val="24"/>
+          <w:lang w:val="pt-PT"/>
+        </w:rPr>
+        <w:sym w:font="Wingdings" w:char="F0E0"/>
+      </w:r>
+      <w:r>
+        <w:rPr>
+          <w:sz w:val="24"/>
+          <w:szCs w:val="24"/>
+          <w:lang w:val="pt-PT"/>
+        </w:rPr>
+        <w:t xml:space="preserve"> </w:t>
+      </w:r>
+      <w:r>
+        <w:rPr>
+          <w:sz w:val="24"/>
+          <w:szCs w:val="24"/>
+        </w:rPr>
+        <w:t>DCNA-BBBBB-C</w:t>
+      </w:r>
+      <w:r>
+        <w:rPr>
+          <w:sz w:val="24"/>
+          <w:szCs w:val="24"/>
+        </w:rPr>
+        <w:t xml:space="preserve"> </w:t>
+      </w:r>
+      <w:r>
+        <w:rPr>
+          <w:sz w:val="24"/>
+          <w:szCs w:val="24"/>
+          <w:lang w:val="en-US"/>
+        </w:rPr>
+        <w:sym w:font="Wingdings" w:char="F0E0"/>
+      </w:r>
+      <w:r>
+        <w:rPr>
+          <w:sz w:val="24"/>
+          <w:szCs w:val="24"/>
+        </w:rPr>
+        <w:t xml:space="preserve"> </w:t>
+      </w:r>
+      <w:r>
+        <w:rPr>
+          <w:i/>
+          <w:sz w:val="24"/>
+          <w:szCs w:val="24"/>
+        </w:rPr>
+        <w:t>subdiretório</w:t>
+      </w:r>
+      <w:r>
+        <w:rPr>
+          <w:sz w:val="24"/>
+          <w:szCs w:val="24"/>
+        </w:rPr>
+        <w:t xml:space="preserve">, onde </w:t>
+      </w:r>
+      <w:r>
+        <w:rPr>
+          <w:i/>
+          <w:sz w:val="24"/>
+          <w:szCs w:val="24"/>
+        </w:rPr>
+        <w:t>DCNA-BBBBB-C</w:t>
+      </w:r>
+      <w:r>
+        <w:rPr>
+          <w:sz w:val="24"/>
+          <w:szCs w:val="24"/>
+        </w:rPr>
+        <w:t xml:space="preserve"> corresponde à identificação do </w:t>
+      </w:r>
+      <w:r>
+        <w:rPr>
+          <w:sz w:val="24"/>
+          <w:szCs w:val="24"/>
+        </w:rPr>
+        <w:t>DCN</w:t>
+      </w:r>
+      <w:r>
+        <w:rPr>
+          <w:sz w:val="24"/>
+          <w:szCs w:val="24"/>
+        </w:rPr>
+        <w:t xml:space="preserve"> e o</w:t>
+      </w:r>
+      <w:r>
+        <w:rPr>
+          <w:sz w:val="24"/>
+          <w:szCs w:val="24"/>
+        </w:rPr>
+        <w:t xml:space="preserve"> subdiretório </w:t>
+      </w:r>
+      <w:r>
+        <w:rPr>
+          <w:sz w:val="24"/>
+          <w:szCs w:val="24"/>
+        </w:rPr>
+        <w:t xml:space="preserve">ao estado de desenvolvimento do </w:t>
+      </w:r>
+      <w:r>
+        <w:rPr>
+          <w:sz w:val="24"/>
+          <w:szCs w:val="24"/>
+        </w:rPr>
+        <w:t xml:space="preserve">DCN. </w:t>
+      </w:r>
+    </w:p>
+    <w:p>
+      <w:pPr>
+        <w:keepNext/>
+        <w:keepLines/>
+        <w:widowControl w:val="0"/>
+        <w:numPr>
+          <w:ilvl w:val="2"/>
+          <w:numId w:val="1"/>
+        </w:numPr>
+        <w:spacing w:before="120"/>
+        <w:jc w:val="both"/>
+        <w:rPr>
+          <w:sz w:val="24"/>
+          <w:szCs w:val="24"/>
+          <w:lang w:val="pt-PT"/>
+        </w:rPr>
+      </w:pPr>
+      <w:r>
+        <w:rPr>
+          <w:sz w:val="24"/>
+          <w:szCs w:val="24"/>
+          <w:lang w:val="pt-PT"/>
+        </w:rPr>
+        <w:t>Durante um</w:t>
+      </w:r>
+      <w:r>
+        <w:rPr>
+          <w:sz w:val="24"/>
+          <w:szCs w:val="24"/>
+          <w:lang w:val="pt-PT"/>
+        </w:rPr>
+        <w:t xml:space="preserve"> processo de criação/atualização de DCN, os arquivos em desenvolvimento devem ser armazenados no subdiretório ANDAMENTO.</w:t>
       </w:r>
     </w:p>
     <w:p>
@@ -3082,21 +3268,176 @@
         <w:rPr>
           <w:sz w:val="24"/>
           <w:szCs w:val="24"/>
-        </w:rPr>
-      </w:pPr>
-      <w:r>
-        <w:rPr>
-          <w:sz w:val="24"/>
-          <w:szCs w:val="24"/>
-        </w:rPr>
-        <w:t>Pressionar o botão “Cancelar Filtro”</w:t>
-      </w:r>
-      <w:r>
-        <w:rPr>
-          <w:sz w:val="24"/>
-          <w:szCs w:val="24"/>
-        </w:rPr>
-        <w:t>.</w:t>
+          <w:lang w:val="pt-PT"/>
+        </w:rPr>
+      </w:pPr>
+      <w:r>
+        <w:rPr>
+          <w:sz w:val="24"/>
+          <w:szCs w:val="24"/>
+          <w:lang w:val="pt-PT"/>
+        </w:rPr>
+        <w:t>Após a conclusão da criação/atualização do DCN, os arquivos devem ser remanejado</w:t>
+      </w:r>
+      <w:r>
+        <w:rPr>
+          <w:sz w:val="24"/>
+          <w:szCs w:val="24"/>
+          <w:lang w:val="pt-PT"/>
+        </w:rPr>
+        <w:t>s</w:t>
+      </w:r>
+      <w:r>
+        <w:rPr>
+          <w:sz w:val="24"/>
+          <w:szCs w:val="24"/>
+          <w:lang w:val="pt-PT"/>
+        </w:rPr>
+        <w:t xml:space="preserve"> para o subdiretório FINALIZADO </w:t>
+      </w:r>
+      <w:r>
+        <w:rPr>
+          <w:sz w:val="24"/>
+          <w:szCs w:val="24"/>
+          <w:lang w:val="pt-PT"/>
+        </w:rPr>
+        <w:sym w:font="Wingdings" w:char="F0E0"/>
+      </w:r>
+      <w:r>
+        <w:rPr>
+          <w:sz w:val="24"/>
+          <w:szCs w:val="24"/>
+          <w:lang w:val="pt-PT"/>
+        </w:rPr>
+        <w:t xml:space="preserve"> VERSÃO, onde </w:t>
+      </w:r>
+      <w:r>
+        <w:rPr>
+          <w:sz w:val="24"/>
+          <w:szCs w:val="24"/>
+          <w:lang w:val="pt-PT"/>
+        </w:rPr>
+        <w:t xml:space="preserve">VERSÃO </w:t>
+      </w:r>
+      <w:r>
+        <w:rPr>
+          <w:sz w:val="24"/>
+          <w:szCs w:val="24"/>
+          <w:lang w:val="pt-PT"/>
+        </w:rPr>
+        <w:t>corresponde à versão do DCN.</w:t>
+      </w:r>
+      <w:r>
+        <w:rPr>
+          <w:sz w:val="24"/>
+          <w:szCs w:val="24"/>
+          <w:lang w:val="pt-PT"/>
+        </w:rPr>
+        <w:t xml:space="preserve"> Para um DCN </w:t>
+      </w:r>
+      <w:r>
+        <w:rPr>
+          <w:sz w:val="24"/>
+          <w:szCs w:val="24"/>
+          <w:lang w:val="pt-PT"/>
+        </w:rPr>
+        <w:t>novo</w:t>
+      </w:r>
+      <w:r>
+        <w:rPr>
+          <w:sz w:val="24"/>
+          <w:szCs w:val="24"/>
+          <w:lang w:val="pt-PT"/>
+        </w:rPr>
+        <w:t>,</w:t>
+      </w:r>
+      <w:r>
+        <w:rPr>
+          <w:sz w:val="24"/>
+          <w:szCs w:val="24"/>
+          <w:lang w:val="pt-PT"/>
+        </w:rPr>
+        <w:t xml:space="preserve"> o diretório VERSÃO </w:t>
+      </w:r>
+      <w:r>
+        <w:rPr>
+          <w:sz w:val="24"/>
+          <w:szCs w:val="24"/>
+          <w:lang w:val="pt-PT"/>
+        </w:rPr>
+        <w:t>deve ser identificado como</w:t>
+      </w:r>
+      <w:r>
+        <w:rPr>
+          <w:sz w:val="24"/>
+          <w:szCs w:val="24"/>
+          <w:lang w:val="pt-PT"/>
+        </w:rPr>
+        <w:t xml:space="preserve"> “original” e </w:t>
+      </w:r>
+      <w:r>
+        <w:rPr>
+          <w:sz w:val="24"/>
+          <w:szCs w:val="24"/>
+          <w:lang w:val="pt-PT"/>
+        </w:rPr>
+        <w:t>para</w:t>
+      </w:r>
+      <w:r>
+        <w:rPr>
+          <w:sz w:val="24"/>
+          <w:szCs w:val="24"/>
+          <w:lang w:val="pt-PT"/>
+        </w:rPr>
+        <w:t xml:space="preserve"> </w:t>
+      </w:r>
+      <w:r>
+        <w:rPr>
+          <w:sz w:val="24"/>
+          <w:szCs w:val="24"/>
+          <w:lang w:val="pt-PT"/>
+        </w:rPr>
+        <w:t xml:space="preserve">as </w:t>
+      </w:r>
+      <w:r>
+        <w:rPr>
+          <w:sz w:val="24"/>
+          <w:szCs w:val="24"/>
+          <w:lang w:val="pt-PT"/>
+        </w:rPr>
+        <w:t>demais versões</w:t>
+      </w:r>
+      <w:r>
+        <w:rPr>
+          <w:sz w:val="24"/>
+          <w:szCs w:val="24"/>
+          <w:lang w:val="pt-PT"/>
+        </w:rPr>
+        <w:t xml:space="preserve"> produzidas</w:t>
+      </w:r>
+      <w:r>
+        <w:rPr>
+          <w:sz w:val="24"/>
+          <w:szCs w:val="24"/>
+          <w:lang w:val="pt-PT"/>
+        </w:rPr>
+        <w:t xml:space="preserve">, deve-se seguir </w:t>
+      </w:r>
+      <w:r>
+        <w:rPr>
+          <w:sz w:val="24"/>
+          <w:szCs w:val="24"/>
+          <w:lang w:val="pt-PT"/>
+        </w:rPr>
+        <w:t>um</w:t>
+      </w:r>
+      <w:r>
+        <w:rPr>
+          <w:sz w:val="24"/>
+          <w:szCs w:val="24"/>
+          <w:lang w:val="pt-PT"/>
+        </w:rPr>
+        <w:t xml:space="preserve">a sequência alfabética. (Ex: A, B, C, ..., Z, AA, AB, ...) </w:t>
       </w:r>
     </w:p>
     <w:p>
@@ -3113,311 +3454,6 @@
         <w:rPr>
           <w:sz w:val="24"/>
           <w:szCs w:val="24"/>
-        </w:rPr>
-      </w:pPr>
-      <w:r>
-        <w:rPr>
-          <w:sz w:val="24"/>
-          <w:szCs w:val="24"/>
-        </w:rPr>
-        <w:t>Inserir no campo “Código” o número do DCN</w:t>
-      </w:r>
-      <w:r>
-        <w:rPr>
-          <w:sz w:val="24"/>
-          <w:szCs w:val="24"/>
-        </w:rPr>
-        <w:t>.</w:t>
-      </w:r>
-    </w:p>
-    <w:p>
-      <w:pPr>
-        <w:keepNext/>
-        <w:keepLines/>
-        <w:widowControl w:val="0"/>
-        <w:numPr>
-          <w:ilvl w:val="3"/>
-          <w:numId w:val="1"/>
-        </w:numPr>
-        <w:spacing w:before="120"/>
-        <w:jc w:val="both"/>
-        <w:rPr>
-          <w:sz w:val="24"/>
-          <w:szCs w:val="24"/>
-        </w:rPr>
-      </w:pPr>
-      <w:r>
-        <w:rPr>
-          <w:sz w:val="24"/>
-          <w:szCs w:val="24"/>
-        </w:rPr>
-        <w:t>Inserir no campo “Nome” a nomenclatura do item</w:t>
-      </w:r>
-      <w:r>
-        <w:rPr>
-          <w:sz w:val="24"/>
-          <w:szCs w:val="24"/>
-        </w:rPr>
-        <w:t>.</w:t>
-      </w:r>
-    </w:p>
-    <w:p>
-      <w:pPr>
-        <w:keepNext/>
-        <w:keepLines/>
-        <w:widowControl w:val="0"/>
-        <w:numPr>
-          <w:ilvl w:val="3"/>
-          <w:numId w:val="1"/>
-        </w:numPr>
-        <w:spacing w:before="120"/>
-        <w:jc w:val="both"/>
-        <w:rPr>
-          <w:sz w:val="24"/>
-          <w:szCs w:val="24"/>
-        </w:rPr>
-      </w:pPr>
-      <w:r>
-        <w:rPr>
-          <w:sz w:val="24"/>
-          <w:szCs w:val="24"/>
-        </w:rPr>
-        <w:t>Pressionar a tecla “F9” no campo “NAC-01/PTN” escolhendo o correspondente PTN</w:t>
-      </w:r>
-    </w:p>
-    <w:p>
-      <w:pPr>
-        <w:keepNext/>
-        <w:keepLines/>
-        <w:widowControl w:val="0"/>
-        <w:numPr>
-          <w:ilvl w:val="3"/>
-          <w:numId w:val="1"/>
-        </w:numPr>
-        <w:spacing w:before="120"/>
-        <w:jc w:val="both"/>
-        <w:rPr>
-          <w:sz w:val="24"/>
-          <w:szCs w:val="24"/>
-        </w:rPr>
-      </w:pPr>
-      <w:r>
-        <w:rPr>
-          <w:sz w:val="24"/>
-          <w:szCs w:val="24"/>
-        </w:rPr>
-        <w:t>Preencher os demais campos nas abas “Dados do Desenho”</w:t>
-      </w:r>
-      <w:r>
-        <w:rPr>
-          <w:sz w:val="24"/>
-          <w:szCs w:val="24"/>
-        </w:rPr>
-        <w:t xml:space="preserve"> conforme disponibilidade de informaç</w:t>
-      </w:r>
-      <w:r>
-        <w:rPr>
-          <w:sz w:val="24"/>
-          <w:szCs w:val="24"/>
-        </w:rPr>
-        <w:t>ões.</w:t>
-      </w:r>
-    </w:p>
-    <w:p>
-      <w:pPr>
-        <w:keepNext/>
-        <w:keepLines/>
-        <w:widowControl w:val="0"/>
-        <w:numPr>
-          <w:ilvl w:val="3"/>
-          <w:numId w:val="1"/>
-        </w:numPr>
-        <w:spacing w:before="120"/>
-        <w:jc w:val="both"/>
-        <w:rPr>
-          <w:sz w:val="24"/>
-          <w:szCs w:val="24"/>
-        </w:rPr>
-      </w:pPr>
-      <w:r>
-        <w:rPr>
-          <w:sz w:val="24"/>
-          <w:szCs w:val="24"/>
-        </w:rPr>
-        <w:t>Referenciar</w:t>
-      </w:r>
-      <w:r>
-        <w:rPr>
-          <w:sz w:val="24"/>
-          <w:szCs w:val="24"/>
-        </w:rPr>
-        <w:t>, se houver,</w:t>
-      </w:r>
-      <w:r>
-        <w:rPr>
-          <w:sz w:val="24"/>
-          <w:szCs w:val="24"/>
-        </w:rPr>
-        <w:t xml:space="preserve"> </w:t>
-      </w:r>
-      <w:r>
-        <w:rPr>
-          <w:i/>
-          <w:sz w:val="24"/>
-          <w:szCs w:val="24"/>
-        </w:rPr>
-        <w:t>spare-parts</w:t>
-      </w:r>
-      <w:r>
-        <w:rPr>
-          <w:sz w:val="24"/>
-          <w:szCs w:val="24"/>
-        </w:rPr>
-        <w:t xml:space="preserve"> utilizados na composição do item através da aba “Composição do Desenho”.</w:t>
-      </w:r>
-    </w:p>
-    <w:p>
-      <w:pPr>
-        <w:keepNext/>
-        <w:keepLines/>
-        <w:widowControl w:val="0"/>
-        <w:numPr>
-          <w:ilvl w:val="3"/>
-          <w:numId w:val="1"/>
-        </w:numPr>
-        <w:spacing w:before="120"/>
-        <w:jc w:val="both"/>
-        <w:rPr>
-          <w:sz w:val="24"/>
-          <w:szCs w:val="24"/>
-        </w:rPr>
-      </w:pPr>
-      <w:r>
-        <w:rPr>
-          <w:sz w:val="24"/>
-          <w:szCs w:val="24"/>
-        </w:rPr>
-        <w:t xml:space="preserve">Referenciar o pessoal envolvido na </w:t>
-      </w:r>
-      <w:r>
-        <w:rPr>
-          <w:sz w:val="24"/>
-          <w:szCs w:val="24"/>
-        </w:rPr>
-        <w:t>confecção do desenho através da aba “Responsáveis”</w:t>
-      </w:r>
-      <w:r>
-        <w:rPr>
-          <w:sz w:val="24"/>
-          <w:szCs w:val="24"/>
-        </w:rPr>
-        <w:t>.</w:t>
-      </w:r>
-    </w:p>
-    <w:p>
-      <w:pPr>
-        <w:keepNext/>
-        <w:keepLines/>
-        <w:widowControl w:val="0"/>
-        <w:numPr>
-          <w:ilvl w:val="3"/>
-          <w:numId w:val="1"/>
-        </w:numPr>
-        <w:spacing w:before="120"/>
-        <w:jc w:val="both"/>
-        <w:rPr>
-          <w:sz w:val="24"/>
-          <w:szCs w:val="24"/>
-        </w:rPr>
-      </w:pPr>
-      <w:r>
-        <w:rPr>
-          <w:sz w:val="24"/>
-          <w:szCs w:val="24"/>
-        </w:rPr>
-        <w:t>Pressionar o botão “Salvar”.</w:t>
-      </w:r>
-    </w:p>
-    <w:p>
-      <w:pPr>
-        <w:keepNext/>
-        <w:keepLines/>
-        <w:widowControl w:val="0"/>
-        <w:numPr>
-          <w:ilvl w:val="1"/>
-          <w:numId w:val="1"/>
-        </w:numPr>
-        <w:spacing w:before="120"/>
-        <w:jc w:val="both"/>
-        <w:rPr>
-          <w:sz w:val="24"/>
-          <w:szCs w:val="24"/>
-          <w:u w:val="single"/>
-        </w:rPr>
-      </w:pPr>
-      <w:r>
-        <w:rPr>
-          <w:sz w:val="24"/>
-          <w:szCs w:val="24"/>
-          <w:u w:val="single"/>
-        </w:rPr>
-        <w:t>ARMAZENAR NA</w:t>
-      </w:r>
-      <w:r>
-        <w:rPr>
-          <w:sz w:val="24"/>
-          <w:szCs w:val="24"/>
-          <w:u w:val="single"/>
-        </w:rPr>
-        <w:t>S</w:t>
-      </w:r>
-      <w:r>
-        <w:rPr>
-          <w:sz w:val="24"/>
-          <w:szCs w:val="24"/>
-          <w:u w:val="single"/>
-        </w:rPr>
-        <w:t xml:space="preserve"> PASTA</w:t>
-      </w:r>
-      <w:r>
-        <w:rPr>
-          <w:sz w:val="24"/>
-          <w:szCs w:val="24"/>
-          <w:u w:val="single"/>
-        </w:rPr>
-        <w:t>S</w:t>
-      </w:r>
-      <w:r>
-        <w:rPr>
-          <w:sz w:val="24"/>
-          <w:szCs w:val="24"/>
-          <w:u w:val="single"/>
-        </w:rPr>
-        <w:t xml:space="preserve"> ANDAMENTO</w:t>
-      </w:r>
-      <w:r>
-        <w:rPr>
-          <w:sz w:val="24"/>
-          <w:szCs w:val="24"/>
-          <w:u w:val="single"/>
-        </w:rPr>
-        <w:t>, FINALIZADO OU CANCELADO</w:t>
-      </w:r>
-    </w:p>
-    <w:p>
-      <w:pPr>
-        <w:keepNext/>
-        <w:keepLines/>
-        <w:widowControl w:val="0"/>
-        <w:numPr>
-          <w:ilvl w:val="2"/>
-          <w:numId w:val="1"/>
-        </w:numPr>
-        <w:spacing w:before="120"/>
-        <w:jc w:val="both"/>
-        <w:rPr>
-          <w:sz w:val="24"/>
-          <w:szCs w:val="24"/>
           <w:lang w:val="pt-PT"/>
         </w:rPr>
       </w:pPr>
@@ -3427,527 +3463,20 @@
           <w:szCs w:val="24"/>
           <w:lang w:val="pt-PT"/>
         </w:rPr>
-        <w:t xml:space="preserve">Os arquivos do DCN e ADT devem ser armazenados em um subdiretório do diretório de rede NNAQ </w:t>
-      </w:r>
-      <w:r>
-        <w:rPr>
-          <w:sz w:val="24"/>
-          <w:szCs w:val="24"/>
-          <w:lang w:val="pt-PT"/>
-        </w:rPr>
-        <w:sym w:font="Wingdings" w:char="F0E0"/>
-      </w:r>
-      <w:r>
-        <w:rPr>
-          <w:sz w:val="24"/>
-          <w:szCs w:val="24"/>
-          <w:lang w:val="pt-PT"/>
-        </w:rPr>
-        <w:t xml:space="preserve"> NTEC </w:t>
-      </w:r>
-      <w:r>
-        <w:rPr>
-          <w:sz w:val="24"/>
-          <w:szCs w:val="24"/>
-          <w:lang w:val="pt-PT"/>
-        </w:rPr>
-        <w:sym w:font="Wingdings" w:char="F0E0"/>
-      </w:r>
-      <w:r>
-        <w:rPr>
-          <w:sz w:val="24"/>
-          <w:szCs w:val="24"/>
-          <w:lang w:val="pt-PT"/>
-        </w:rPr>
-        <w:t xml:space="preserve"> NTPJ</w:t>
-      </w:r>
-      <w:r>
-        <w:rPr>
-          <w:sz w:val="24"/>
-          <w:szCs w:val="24"/>
-          <w:lang w:val="pt-PT"/>
-        </w:rPr>
-        <w:t xml:space="preserve"> </w:t>
-      </w:r>
-      <w:r>
-        <w:rPr>
-          <w:sz w:val="24"/>
-          <w:szCs w:val="24"/>
-          <w:lang w:val="pt-PT"/>
-        </w:rPr>
-        <w:sym w:font="Wingdings" w:char="F0E0"/>
-      </w:r>
-      <w:r>
-        <w:rPr>
-          <w:sz w:val="24"/>
-          <w:szCs w:val="24"/>
-          <w:lang w:val="pt-PT"/>
-        </w:rPr>
-        <w:t xml:space="preserve"> </w:t>
-      </w:r>
-      <w:r>
-        <w:rPr>
-          <w:sz w:val="24"/>
-          <w:szCs w:val="24"/>
-          <w:lang w:val="pt-PT"/>
-        </w:rPr>
-        <w:t xml:space="preserve">PTN </w:t>
-      </w:r>
-      <w:r>
-        <w:rPr>
-          <w:sz w:val="24"/>
-          <w:szCs w:val="24"/>
-          <w:lang w:val="pt-PT"/>
-        </w:rPr>
-        <w:sym w:font="Wingdings" w:char="F0E0"/>
-      </w:r>
-      <w:r>
-        <w:rPr>
-          <w:sz w:val="24"/>
-          <w:szCs w:val="24"/>
-          <w:lang w:val="pt-PT"/>
-        </w:rPr>
-        <w:t xml:space="preserve"> </w:t>
-      </w:r>
-      <w:r>
-        <w:rPr>
-          <w:sz w:val="24"/>
-          <w:szCs w:val="24"/>
-        </w:rPr>
-        <w:t>DCNA-BBBBB-C</w:t>
-      </w:r>
-      <w:r>
-        <w:rPr>
-          <w:sz w:val="24"/>
-          <w:szCs w:val="24"/>
-        </w:rPr>
-        <w:t xml:space="preserve"> </w:t>
-      </w:r>
-      <w:r>
-        <w:rPr>
-          <w:sz w:val="24"/>
-          <w:szCs w:val="24"/>
-          <w:lang w:val="en-US"/>
-        </w:rPr>
-        <w:sym w:font="Wingdings" w:char="F0E0"/>
-      </w:r>
-      <w:r>
-        <w:rPr>
-          <w:sz w:val="24"/>
-          <w:szCs w:val="24"/>
-        </w:rPr>
-        <w:t xml:space="preserve"> </w:t>
-      </w:r>
-      <w:r>
-        <w:rPr>
-          <w:i/>
-          <w:sz w:val="24"/>
-          <w:szCs w:val="24"/>
-        </w:rPr>
-        <w:t>subdiretório</w:t>
-      </w:r>
-      <w:r>
-        <w:rPr>
-          <w:sz w:val="24"/>
-          <w:szCs w:val="24"/>
-        </w:rPr>
-        <w:t xml:space="preserve">, onde </w:t>
-      </w:r>
-      <w:r>
-        <w:rPr>
-          <w:i/>
-          <w:sz w:val="24"/>
-          <w:szCs w:val="24"/>
-        </w:rPr>
-        <w:t>DCNA-BBBBB-C</w:t>
-      </w:r>
-      <w:r>
-        <w:rPr>
-          <w:sz w:val="24"/>
-          <w:szCs w:val="24"/>
-        </w:rPr>
-        <w:t xml:space="preserve"> corresponde à identificação do </w:t>
-      </w:r>
-      <w:r>
-        <w:rPr>
-          <w:sz w:val="24"/>
-          <w:szCs w:val="24"/>
-        </w:rPr>
-        <w:t>DCN</w:t>
-      </w:r>
-      <w:r>
-        <w:rPr>
-          <w:sz w:val="24"/>
-          <w:szCs w:val="24"/>
-        </w:rPr>
-        <w:t xml:space="preserve"> e o</w:t>
-      </w:r>
-      <w:r>
-        <w:rPr>
-          <w:sz w:val="24"/>
-          <w:szCs w:val="24"/>
-        </w:rPr>
-        <w:t xml:space="preserve"> subdiretório </w:t>
-      </w:r>
-      <w:r>
-        <w:rPr>
-          <w:sz w:val="24"/>
-          <w:szCs w:val="24"/>
-        </w:rPr>
-        <w:t xml:space="preserve">ao estado de desenvolvimento do </w:t>
-      </w:r>
-      <w:r>
-        <w:rPr>
-          <w:sz w:val="24"/>
-          <w:szCs w:val="24"/>
-        </w:rPr>
-        <w:t xml:space="preserve">DCN. </w:t>
-      </w:r>
-    </w:p>
-    <w:p>
-      <w:pPr>
-        <w:keepNext/>
-        <w:keepLines/>
-        <w:widowControl w:val="0"/>
-        <w:numPr>
-          <w:ilvl w:val="2"/>
-          <w:numId w:val="1"/>
-        </w:numPr>
-        <w:spacing w:before="120"/>
-        <w:jc w:val="both"/>
-        <w:rPr>
-          <w:sz w:val="24"/>
-          <w:szCs w:val="24"/>
-          <w:lang w:val="pt-PT"/>
-        </w:rPr>
-      </w:pPr>
-      <w:r>
-        <w:rPr>
-          <w:sz w:val="24"/>
-          <w:szCs w:val="24"/>
-          <w:lang w:val="pt-PT"/>
-        </w:rPr>
-        <w:t>Durante um</w:t>
-      </w:r>
-      <w:r>
-        <w:rPr>
-          <w:sz w:val="24"/>
-          <w:szCs w:val="24"/>
-          <w:lang w:val="pt-PT"/>
-        </w:rPr>
-        <w:t xml:space="preserve"> processo de criação/atualização de DCN, os arquivos em desenvolvimento devem ser armazenados no subdiretório ANDAMENTO.</w:t>
-      </w:r>
-    </w:p>
-    <w:p>
-      <w:pPr>
-        <w:keepNext/>
-        <w:keepLines/>
-        <w:widowControl w:val="0"/>
-        <w:numPr>
-          <w:ilvl w:val="3"/>
-          <w:numId w:val="1"/>
-        </w:numPr>
-        <w:spacing w:before="120"/>
-        <w:jc w:val="both"/>
-        <w:rPr>
-          <w:sz w:val="24"/>
-          <w:szCs w:val="24"/>
-          <w:lang w:val="pt-PT"/>
-        </w:rPr>
-      </w:pPr>
-      <w:r>
-        <w:rPr>
-          <w:sz w:val="24"/>
-          <w:szCs w:val="24"/>
-          <w:lang w:val="pt-PT"/>
-        </w:rPr>
-        <w:t xml:space="preserve">Após a conclusão da criação/atualização do DCN, os arquivos devem ser remanejado para o subdiretório FINALIZADO </w:t>
-      </w:r>
-      <w:r>
-        <w:rPr>
-          <w:sz w:val="24"/>
-          <w:szCs w:val="24"/>
-          <w:lang w:val="pt-PT"/>
-        </w:rPr>
-        <w:sym w:font="Wingdings" w:char="F0E0"/>
-      </w:r>
-      <w:r>
-        <w:rPr>
-          <w:sz w:val="24"/>
-          <w:szCs w:val="24"/>
-          <w:lang w:val="pt-PT"/>
-        </w:rPr>
-        <w:t xml:space="preserve"> VERSÃO, onde </w:t>
-      </w:r>
-      <w:r>
-        <w:rPr>
-          <w:sz w:val="24"/>
-          <w:szCs w:val="24"/>
-          <w:lang w:val="pt-PT"/>
-        </w:rPr>
-        <w:t xml:space="preserve">VERSÃO </w:t>
-      </w:r>
-      <w:r>
-        <w:rPr>
-          <w:sz w:val="24"/>
-          <w:szCs w:val="24"/>
-          <w:lang w:val="pt-PT"/>
-        </w:rPr>
-        <w:t>corresponde à versão do DCN.</w:t>
-      </w:r>
-      <w:r>
-        <w:rPr>
-          <w:sz w:val="24"/>
-          <w:szCs w:val="24"/>
-          <w:lang w:val="pt-PT"/>
-        </w:rPr>
-        <w:t xml:space="preserve"> Para um DCN </w:t>
-      </w:r>
-      <w:r>
-        <w:rPr>
-          <w:sz w:val="24"/>
-          <w:szCs w:val="24"/>
-          <w:lang w:val="pt-PT"/>
-        </w:rPr>
-        <w:t>novo</w:t>
-      </w:r>
-      <w:r>
-        <w:rPr>
-          <w:sz w:val="24"/>
-          <w:szCs w:val="24"/>
-          <w:lang w:val="pt-PT"/>
-        </w:rPr>
-        <w:t xml:space="preserve"> o diretório VERSÃO </w:t>
-      </w:r>
-      <w:r>
-        <w:rPr>
-          <w:sz w:val="24"/>
-          <w:szCs w:val="24"/>
-          <w:lang w:val="pt-PT"/>
-        </w:rPr>
-        <w:t>deve ser identificado como</w:t>
-      </w:r>
-      <w:r>
-        <w:rPr>
-          <w:sz w:val="24"/>
-          <w:szCs w:val="24"/>
-          <w:lang w:val="pt-PT"/>
-        </w:rPr>
-        <w:t xml:space="preserve"> “original” e </w:t>
-      </w:r>
-      <w:r>
-        <w:rPr>
-          <w:sz w:val="24"/>
-          <w:szCs w:val="24"/>
-          <w:lang w:val="pt-PT"/>
-        </w:rPr>
-        <w:t>para</w:t>
-      </w:r>
-      <w:r>
-        <w:rPr>
-          <w:sz w:val="24"/>
-          <w:szCs w:val="24"/>
-          <w:lang w:val="pt-PT"/>
-        </w:rPr>
-        <w:t xml:space="preserve"> </w:t>
-      </w:r>
-      <w:r>
-        <w:rPr>
-          <w:sz w:val="24"/>
-          <w:szCs w:val="24"/>
-          <w:lang w:val="pt-PT"/>
-        </w:rPr>
-        <w:t xml:space="preserve">as </w:t>
-      </w:r>
-      <w:r>
-        <w:rPr>
-          <w:sz w:val="24"/>
-          <w:szCs w:val="24"/>
-          <w:lang w:val="pt-PT"/>
-        </w:rPr>
-        <w:t>demais versões</w:t>
-      </w:r>
-      <w:r>
-        <w:rPr>
-          <w:sz w:val="24"/>
-          <w:szCs w:val="24"/>
-          <w:lang w:val="pt-PT"/>
-        </w:rPr>
-        <w:t xml:space="preserve"> produzidas</w:t>
-      </w:r>
-      <w:r>
-        <w:rPr>
-          <w:sz w:val="24"/>
-          <w:szCs w:val="24"/>
-          <w:lang w:val="pt-PT"/>
-        </w:rPr>
-        <w:t xml:space="preserve">, deve-se seguir </w:t>
-      </w:r>
-      <w:r>
-        <w:rPr>
-          <w:sz w:val="24"/>
-          <w:szCs w:val="24"/>
-          <w:lang w:val="pt-PT"/>
-        </w:rPr>
-        <w:t>um</w:t>
-      </w:r>
-      <w:r>
-        <w:rPr>
-          <w:sz w:val="24"/>
-          <w:szCs w:val="24"/>
-          <w:lang w:val="pt-PT"/>
-        </w:rPr>
-        <w:t xml:space="preserve">a sequência alfabética. (Ex: A, B, C, ..., Z, AA, AB, ...) </w:t>
-      </w:r>
-    </w:p>
-    <w:p>
-      <w:pPr>
-        <w:keepNext/>
-        <w:keepLines/>
-        <w:widowControl w:val="0"/>
-        <w:numPr>
-          <w:ilvl w:val="3"/>
-          <w:numId w:val="1"/>
-        </w:numPr>
-        <w:spacing w:before="120"/>
-        <w:jc w:val="both"/>
-        <w:rPr>
-          <w:sz w:val="24"/>
-          <w:szCs w:val="24"/>
-          <w:lang w:val="pt-PT"/>
-        </w:rPr>
-      </w:pPr>
-      <w:r>
-        <w:rPr>
-          <w:sz w:val="24"/>
-          <w:szCs w:val="24"/>
-          <w:lang w:val="pt-PT"/>
-        </w:rPr>
-        <w:t xml:space="preserve">Para processo de atualização, no subdiretório FINALIZADO </w:t>
-      </w:r>
-      <w:r>
-        <w:rPr>
-          <w:sz w:val="24"/>
-          <w:szCs w:val="24"/>
-          <w:lang w:val="pt-PT"/>
-        </w:rPr>
-        <w:sym w:font="Wingdings" w:char="F0E0"/>
-      </w:r>
-      <w:r>
-        <w:rPr>
-          <w:sz w:val="24"/>
-          <w:szCs w:val="24"/>
-          <w:lang w:val="pt-PT"/>
-        </w:rPr>
-        <w:t xml:space="preserve"> VERSÃO deve ser incluída cópia da ADT que levou à confecção da presente versão do DCN.</w:t>
-      </w:r>
-    </w:p>
-    <w:p>
-      <w:pPr>
-        <w:keepNext/>
-        <w:keepLines/>
-        <w:widowControl w:val="0"/>
-        <w:numPr>
-          <w:ilvl w:val="3"/>
-          <w:numId w:val="1"/>
-        </w:numPr>
-        <w:spacing w:before="120"/>
-        <w:jc w:val="both"/>
-        <w:rPr>
-          <w:sz w:val="24"/>
-          <w:szCs w:val="24"/>
-          <w:lang w:val="pt-PT"/>
-        </w:rPr>
-      </w:pPr>
-      <w:r>
-        <w:rPr>
-          <w:sz w:val="24"/>
-          <w:szCs w:val="24"/>
-          <w:lang w:val="pt-PT"/>
-        </w:rPr>
-        <w:lastRenderedPageBreak/>
         <w:t>Uma vez concluído um processo de criação/atualização, o diretório ANDAMENTO deve ser excluído.</w:t>
       </w:r>
     </w:p>
     <w:p>
       <w:pPr>
-        <w:keepNext/>
-        <w:keepLines/>
-        <w:widowControl w:val="0"/>
-        <w:numPr>
-          <w:ilvl w:val="3"/>
-          <w:numId w:val="1"/>
-        </w:numPr>
-        <w:spacing w:before="120"/>
-        <w:jc w:val="both"/>
-        <w:rPr>
-          <w:sz w:val="24"/>
-          <w:szCs w:val="24"/>
-          <w:lang w:val="pt-PT"/>
-        </w:rPr>
-      </w:pPr>
-      <w:r>
-        <w:rPr>
-          <w:sz w:val="24"/>
-          <w:szCs w:val="24"/>
-          <w:lang w:val="pt-PT"/>
-        </w:rPr>
-        <w:t xml:space="preserve">Para processo de cancelamento de DCN, a pasta FINALIZADO deve ser mantida inalterada, </w:t>
-      </w:r>
-      <w:r>
-        <w:rPr>
-          <w:sz w:val="24"/>
-          <w:szCs w:val="24"/>
-          <w:lang w:val="pt-PT"/>
-        </w:rPr>
-        <w:t xml:space="preserve">mantendo-se cópia da ADT de solicitação de cancelamento no </w:t>
-      </w:r>
-      <w:r>
-        <w:rPr>
-          <w:sz w:val="24"/>
-          <w:szCs w:val="24"/>
-          <w:lang w:val="pt-PT"/>
-        </w:rPr>
-        <w:t>s</w:t>
-      </w:r>
-      <w:r>
-        <w:rPr>
-          <w:sz w:val="24"/>
-          <w:szCs w:val="24"/>
-          <w:lang w:val="pt-PT"/>
-        </w:rPr>
-        <w:t>ubdiretório CANCELADO.</w:t>
-      </w:r>
-      <w:r>
-        <w:rPr>
-          <w:sz w:val="24"/>
-          <w:szCs w:val="24"/>
-          <w:lang w:val="pt-PT"/>
-        </w:rPr>
-        <w:t xml:space="preserve"> Esta ADT deve contemplar a justificava para a solicitação do cancelamento.</w:t>
-      </w:r>
-    </w:p>
-    <w:p>
-      <w:pPr>
-        <w:keepNext/>
-        <w:keepLines/>
-        <w:widowControl w:val="0"/>
-        <w:spacing w:before="120"/>
-        <w:jc w:val="both"/>
-        <w:rPr>
-          <w:sz w:val="24"/>
-          <w:szCs w:val="24"/>
-          <w:lang w:val="pt-PT"/>
-        </w:rPr>
-      </w:pPr>
-    </w:p>
-    <w:p>
-      <w:pPr>
-        <w:keepNext/>
-        <w:keepLines/>
-        <w:widowControl w:val="0"/>
-        <w:spacing w:before="120" w:after="120"/>
-        <w:jc w:val="both"/>
+        <w:rPr>
+          <w:b/>
+          <w:sz w:val="24"/>
+          <w:szCs w:val="24"/>
+        </w:rPr>
+      </w:pPr>
+    </w:p>
+    <w:p>
+      <w:pPr>
         <w:rPr>
           <w:b/>
           <w:sz w:val="24"/>
@@ -4243,6 +3772,23 @@
     </w:p>
     <w:p>
       <w:pPr>
+        <w:rPr>
+          <w:color w:val="000000"/>
+          <w:sz w:val="24"/>
+          <w:szCs w:val="24"/>
+        </w:rPr>
+      </w:pPr>
+      <w:r>
+        <w:rPr>
+          <w:color w:val="000000"/>
+          <w:sz w:val="24"/>
+          <w:szCs w:val="24"/>
+        </w:rPr>
+        <w:br w:type="page"/>
+      </w:r>
+    </w:p>
+    <w:p>
+      <w:pPr>
         <w:autoSpaceDE w:val="0"/>
         <w:autoSpaceDN w:val="0"/>
         <w:adjustRightInd w:val="0"/>
@@ -4258,6 +3804,7 @@
           <w:sz w:val="24"/>
           <w:szCs w:val="24"/>
         </w:rPr>
+        <w:lastRenderedPageBreak/>
         <w:t>Elaborado por:</w:t>
       </w:r>
     </w:p>
@@ -4844,7 +4391,6 @@
           <w:szCs w:val="24"/>
           <w:u w:val="single"/>
         </w:rPr>
-        <w:lastRenderedPageBreak/>
         <w:t xml:space="preserve">    </w:t>
       </w:r>
     </w:p>
@@ -5128,7 +4674,9 @@
           <w:u w:val="single"/>
         </w:rPr>
       </w:pPr>
-      <w:r>
+    </w:p>
+    <w:p>
+      <w:pPr>
         <w:rPr>
           <w:b/>
           <w:color w:val="000000"/>
@@ -5136,9 +4684,10 @@
           <w:szCs w:val="24"/>
           <w:u w:val="single"/>
         </w:rPr>
-        <w:t xml:space="preserve"> </w:t>
-      </w:r>
-      <w:r>
+      </w:pPr>
+    </w:p>
+    <w:p>
+      <w:pPr>
         <w:rPr>
           <w:b/>
           <w:color w:val="000000"/>
@@ -5146,1000 +4695,13 @@
           <w:szCs w:val="24"/>
           <w:u w:val="single"/>
         </w:rPr>
-        <w:br w:type="page"/>
-      </w:r>
-    </w:p>
-    <w:p>
-      <w:pPr>
-        <w:rPr>
-          <w:b/>
-          <w:color w:val="000000"/>
-          <w:sz w:val="28"/>
-          <w:szCs w:val="24"/>
-          <w:u w:val="single"/>
-        </w:rPr>
-      </w:pPr>
-    </w:p>
-    <w:p>
-      <w:pPr>
-        <w:rPr>
-          <w:b/>
-          <w:color w:val="000000"/>
-          <w:sz w:val="28"/>
-          <w:szCs w:val="24"/>
-          <w:u w:val="single"/>
-        </w:rPr>
-      </w:pPr>
-    </w:p>
-    <w:p>
-      <w:pPr>
-        <w:rPr>
-          <w:b/>
-          <w:color w:val="000000"/>
-          <w:sz w:val="28"/>
-          <w:szCs w:val="24"/>
-          <w:u w:val="single"/>
-        </w:rPr>
-      </w:pPr>
-    </w:p>
-    <w:p>
-      <w:pPr>
-        <w:jc w:val="center"/>
-        <w:rPr>
-          <w:b/>
-          <w:color w:val="000000"/>
-          <w:sz w:val="28"/>
-          <w:szCs w:val="24"/>
-          <w:u w:val="single"/>
-        </w:rPr>
-      </w:pPr>
-      <w:r>
-        <w:rPr>
-          <w:b/>
-          <w:color w:val="000000"/>
-          <w:sz w:val="28"/>
-          <w:szCs w:val="24"/>
-          <w:u w:val="single"/>
-        </w:rPr>
-        <w:t xml:space="preserve">ANEXO </w:t>
-      </w:r>
-      <w:r>
-        <w:rPr>
-          <w:b/>
-          <w:color w:val="000000"/>
-          <w:sz w:val="28"/>
-          <w:szCs w:val="24"/>
-          <w:u w:val="single"/>
-        </w:rPr>
-        <w:t>B</w:t>
-      </w:r>
-      <w:r>
-        <w:rPr>
-          <w:b/>
-          <w:color w:val="000000"/>
-          <w:sz w:val="28"/>
-          <w:szCs w:val="24"/>
-          <w:u w:val="single"/>
-        </w:rPr>
-        <w:t xml:space="preserve"> –</w:t>
-      </w:r>
-      <w:r>
-        <w:rPr>
-          <w:b/>
-          <w:color w:val="000000"/>
-          <w:sz w:val="28"/>
-          <w:szCs w:val="24"/>
-          <w:u w:val="single"/>
-        </w:rPr>
-        <w:t xml:space="preserve"> MODELO DE ALTERAÇÃO DE DOCUMENTAÇÃO TÉCNICA</w:t>
-      </w:r>
-    </w:p>
-    <w:p>
-      <w:pPr>
-        <w:jc w:val="center"/>
-        <w:rPr>
-          <w:color w:val="000000"/>
-          <w:sz w:val="24"/>
-          <w:szCs w:val="24"/>
-        </w:rPr>
-      </w:pPr>
-      <w:r>
-        <w:rPr>
-          <w:noProof/>
-          <w:sz w:val="28"/>
-          <w:szCs w:val="28"/>
-        </w:rPr>
-        <w:drawing>
-          <wp:anchor distT="0" distB="0" distL="114300" distR="114300" simplePos="0" relativeHeight="251666432" behindDoc="0" locked="0" layoutInCell="1" allowOverlap="1">
-            <wp:simplePos x="0" y="0"/>
-            <wp:positionH relativeFrom="column">
-              <wp:posOffset>-531495</wp:posOffset>
-            </wp:positionH>
-            <wp:positionV relativeFrom="paragraph">
-              <wp:posOffset>149860</wp:posOffset>
-            </wp:positionV>
-            <wp:extent cx="971550" cy="1212850"/>
-            <wp:effectExtent l="19050" t="0" r="0" b="0"/>
-            <wp:wrapNone/>
-            <wp:docPr id="5" name="Imagem 7"/>
-            <wp:cNvGraphicFramePr>
-              <a:graphicFrameLocks xmlns:a="http://schemas.openxmlformats.org/drawingml/2006/main" noChangeAspect="1"/>
-            </wp:cNvGraphicFramePr>
-            <a:graphic xmlns:a="http://schemas.openxmlformats.org/drawingml/2006/main">
-              <a:graphicData uri="http://schemas.openxmlformats.org/drawingml/2006/picture">
-                <pic:pic xmlns:pic="http://schemas.openxmlformats.org/drawingml/2006/picture">
-                  <pic:nvPicPr>
-                    <pic:cNvPr id="0" name="Picture 7"/>
-                    <pic:cNvPicPr>
-                      <a:picLocks noChangeAspect="1" noChangeArrowheads="1"/>
-                    </pic:cNvPicPr>
-                  </pic:nvPicPr>
-                  <pic:blipFill>
-                    <a:blip r:embed="rId12"/>
-                    <a:srcRect/>
-                    <a:stretch>
-                      <a:fillRect/>
-                    </a:stretch>
-                  </pic:blipFill>
-                  <pic:spPr bwMode="auto">
-                    <a:xfrm>
-                      <a:off x="0" y="0"/>
-                      <a:ext cx="971550" cy="1212850"/>
-                    </a:xfrm>
-                    <a:prstGeom prst="rect">
-                      <a:avLst/>
-                    </a:prstGeom>
-                    <a:noFill/>
-                  </pic:spPr>
-                </pic:pic>
-              </a:graphicData>
-            </a:graphic>
-          </wp:anchor>
-        </w:drawing>
-      </w:r>
-    </w:p>
-    <w:p>
-      <w:pPr>
-        <w:autoSpaceDE w:val="0"/>
-        <w:autoSpaceDN w:val="0"/>
-        <w:adjustRightInd w:val="0"/>
-        <w:jc w:val="center"/>
-        <w:rPr>
-          <w:b/>
-          <w:sz w:val="24"/>
-          <w:szCs w:val="24"/>
-        </w:rPr>
-      </w:pPr>
-      <w:r>
-        <w:rPr>
-          <w:b/>
-          <w:sz w:val="24"/>
-          <w:szCs w:val="24"/>
-        </w:rPr>
-        <w:t>COMANDO DA AERONÁUTICA</w:t>
-      </w:r>
-    </w:p>
-    <w:p>
-      <w:pPr>
-        <w:autoSpaceDE w:val="0"/>
-        <w:autoSpaceDN w:val="0"/>
-        <w:adjustRightInd w:val="0"/>
-        <w:jc w:val="center"/>
-        <w:rPr>
-          <w:sz w:val="24"/>
-          <w:szCs w:val="24"/>
-        </w:rPr>
-      </w:pPr>
-      <w:r>
-        <w:rPr>
-          <w:sz w:val="24"/>
-          <w:szCs w:val="24"/>
-        </w:rPr>
-        <w:t>CENTRO LOGÍSTICO DA AERONÁUTICA</w:t>
-      </w:r>
-    </w:p>
-    <w:p>
-      <w:pPr>
-        <w:autoSpaceDE w:val="0"/>
-        <w:autoSpaceDN w:val="0"/>
-        <w:adjustRightInd w:val="0"/>
-        <w:jc w:val="center"/>
-        <w:rPr>
-          <w:sz w:val="24"/>
-          <w:szCs w:val="24"/>
-        </w:rPr>
-      </w:pPr>
-      <w:r>
-        <w:rPr>
-          <w:sz w:val="24"/>
-          <w:szCs w:val="24"/>
-        </w:rPr>
-        <w:t>DIVISÃO DE NACIONALIZAÇÃO E QUALIFICAÇÃO</w:t>
-      </w:r>
-    </w:p>
-    <w:p>
-      <w:pPr>
-        <w:jc w:val="center"/>
-        <w:rPr>
-          <w:sz w:val="24"/>
-          <w:szCs w:val="24"/>
-        </w:rPr>
-      </w:pPr>
-    </w:p>
-    <w:p>
-      <w:pPr>
-        <w:jc w:val="center"/>
-        <w:rPr>
-          <w:sz w:val="24"/>
-          <w:szCs w:val="24"/>
-        </w:rPr>
-      </w:pPr>
-      <w:r>
-        <w:rPr>
-          <w:sz w:val="24"/>
-          <w:szCs w:val="24"/>
-        </w:rPr>
-        <w:t>ALTERAÇÃO DE DOCUMENTAÇÃO TÉCNICA</w:t>
-      </w:r>
-    </w:p>
-    <w:p>
-      <w:pPr>
-        <w:jc w:val="center"/>
-        <w:rPr>
-          <w:sz w:val="24"/>
-          <w:szCs w:val="24"/>
-        </w:rPr>
-      </w:pPr>
-    </w:p>
-    <w:p>
-      <w:pPr>
-        <w:rPr>
-          <w:b/>
-          <w:color w:val="000000"/>
-          <w:sz w:val="28"/>
-          <w:szCs w:val="24"/>
-          <w:u w:val="single"/>
-        </w:rPr>
-      </w:pPr>
-    </w:p>
-    <w:tbl>
-      <w:tblPr>
-        <w:tblStyle w:val="Tabelacomgrade"/>
-        <w:tblW w:w="0" w:type="auto"/>
-        <w:tblLook w:val="04A0"/>
-      </w:tblPr>
-      <w:tblGrid>
-        <w:gridCol w:w="4485"/>
-        <w:gridCol w:w="5086"/>
-      </w:tblGrid>
-      <w:tr>
-        <w:tc>
-          <w:tcPr>
-            <w:tcW w:w="4485" w:type="dxa"/>
-          </w:tcPr>
-          <w:p>
-            <w:pPr>
-              <w:rPr>
-                <w:b/>
-                <w:color w:val="000000"/>
-                <w:sz w:val="28"/>
-                <w:szCs w:val="24"/>
-              </w:rPr>
-            </w:pPr>
-            <w:r>
-              <w:rPr>
-                <w:b/>
-                <w:color w:val="000000"/>
-                <w:sz w:val="28"/>
-                <w:szCs w:val="24"/>
-              </w:rPr>
-              <w:t>NAC-01 Nº</w:t>
-            </w:r>
-          </w:p>
-        </w:tc>
-        <w:tc>
-          <w:tcPr>
-            <w:tcW w:w="5086" w:type="dxa"/>
-          </w:tcPr>
-          <w:p>
-            <w:pPr>
-              <w:rPr>
-                <w:b/>
-                <w:color w:val="000000"/>
-                <w:sz w:val="28"/>
-                <w:szCs w:val="24"/>
-              </w:rPr>
-            </w:pPr>
-            <w:r>
-              <w:rPr>
-                <w:b/>
-                <w:color w:val="000000"/>
-                <w:sz w:val="28"/>
-                <w:szCs w:val="24"/>
-              </w:rPr>
-              <w:t>Parque interessado</w:t>
-            </w:r>
-          </w:p>
-        </w:tc>
-      </w:tr>
-      <w:tr>
-        <w:tc>
-          <w:tcPr>
-            <w:tcW w:w="4485" w:type="dxa"/>
-          </w:tcPr>
-          <w:p>
-            <w:pPr>
-              <w:rPr>
-                <w:color w:val="000000"/>
-                <w:sz w:val="24"/>
-                <w:szCs w:val="24"/>
-              </w:rPr>
-            </w:pPr>
-          </w:p>
-        </w:tc>
-        <w:tc>
-          <w:tcPr>
-            <w:tcW w:w="5086" w:type="dxa"/>
-          </w:tcPr>
-          <w:p>
-            <w:pPr>
-              <w:rPr>
-                <w:color w:val="000000"/>
-                <w:sz w:val="24"/>
-                <w:szCs w:val="24"/>
-              </w:rPr>
-            </w:pPr>
-          </w:p>
-        </w:tc>
-      </w:tr>
-      <w:tr>
-        <w:tc>
-          <w:tcPr>
-            <w:tcW w:w="4485" w:type="dxa"/>
-          </w:tcPr>
-          <w:p>
-            <w:pPr>
-              <w:rPr>
-                <w:b/>
-                <w:color w:val="000000"/>
-                <w:sz w:val="28"/>
-                <w:szCs w:val="24"/>
-              </w:rPr>
-            </w:pPr>
-            <w:r>
-              <w:rPr>
-                <w:b/>
-                <w:color w:val="000000"/>
-                <w:sz w:val="28"/>
-                <w:szCs w:val="24"/>
-              </w:rPr>
-              <w:t>PN original</w:t>
-            </w:r>
-          </w:p>
-        </w:tc>
-        <w:tc>
-          <w:tcPr>
-            <w:tcW w:w="5086" w:type="dxa"/>
-          </w:tcPr>
-          <w:p>
-            <w:pPr>
-              <w:rPr>
-                <w:b/>
-                <w:color w:val="000000"/>
-                <w:sz w:val="28"/>
-                <w:szCs w:val="24"/>
-              </w:rPr>
-            </w:pPr>
-            <w:r>
-              <w:rPr>
-                <w:b/>
-                <w:color w:val="000000"/>
-                <w:sz w:val="28"/>
-                <w:szCs w:val="24"/>
-              </w:rPr>
-              <w:t>Nomenclatura</w:t>
-            </w:r>
-          </w:p>
-        </w:tc>
-      </w:tr>
-      <w:tr>
-        <w:tc>
-          <w:tcPr>
-            <w:tcW w:w="4485" w:type="dxa"/>
-          </w:tcPr>
-          <w:p>
-            <w:pPr>
-              <w:rPr>
-                <w:color w:val="000000"/>
-                <w:sz w:val="24"/>
-                <w:szCs w:val="24"/>
-              </w:rPr>
-            </w:pPr>
-          </w:p>
-        </w:tc>
-        <w:tc>
-          <w:tcPr>
-            <w:tcW w:w="5086" w:type="dxa"/>
-          </w:tcPr>
-          <w:p>
-            <w:pPr>
-              <w:rPr>
-                <w:color w:val="000000"/>
-                <w:sz w:val="24"/>
-                <w:szCs w:val="24"/>
-              </w:rPr>
-            </w:pPr>
-          </w:p>
-        </w:tc>
-      </w:tr>
-      <w:tr>
-        <w:tc>
-          <w:tcPr>
-            <w:tcW w:w="4485" w:type="dxa"/>
-          </w:tcPr>
-          <w:p>
-            <w:pPr>
-              <w:rPr>
-                <w:b/>
-                <w:color w:val="000000"/>
-                <w:sz w:val="28"/>
-                <w:szCs w:val="24"/>
-              </w:rPr>
-            </w:pPr>
-            <w:r>
-              <w:rPr>
-                <w:b/>
-                <w:color w:val="000000"/>
-                <w:sz w:val="28"/>
-                <w:szCs w:val="24"/>
-              </w:rPr>
-              <w:t>Fabricante</w:t>
-            </w:r>
-          </w:p>
-        </w:tc>
-        <w:tc>
-          <w:tcPr>
-            <w:tcW w:w="5086" w:type="dxa"/>
-          </w:tcPr>
-          <w:p>
-            <w:pPr>
-              <w:rPr>
-                <w:b/>
-                <w:color w:val="000000"/>
-                <w:sz w:val="28"/>
-                <w:szCs w:val="24"/>
-              </w:rPr>
-            </w:pPr>
-            <w:r>
-              <w:rPr>
-                <w:b/>
-                <w:color w:val="000000"/>
-                <w:sz w:val="28"/>
-                <w:szCs w:val="24"/>
-              </w:rPr>
-              <w:t>Data de abertura</w:t>
-            </w:r>
-          </w:p>
-        </w:tc>
-      </w:tr>
-      <w:tr>
-        <w:tc>
-          <w:tcPr>
-            <w:tcW w:w="4485" w:type="dxa"/>
-          </w:tcPr>
-          <w:p>
-            <w:pPr>
-              <w:rPr>
-                <w:color w:val="000000"/>
-                <w:sz w:val="24"/>
-                <w:szCs w:val="24"/>
-              </w:rPr>
-            </w:pPr>
-          </w:p>
-        </w:tc>
-        <w:tc>
-          <w:tcPr>
-            <w:tcW w:w="5086" w:type="dxa"/>
-          </w:tcPr>
-          <w:p>
-            <w:pPr>
-              <w:rPr>
-                <w:color w:val="000000"/>
-                <w:sz w:val="24"/>
-                <w:szCs w:val="24"/>
-              </w:rPr>
-            </w:pPr>
-          </w:p>
-        </w:tc>
-      </w:tr>
-      <w:tr>
-        <w:tc>
-          <w:tcPr>
-            <w:tcW w:w="9571" w:type="dxa"/>
-            <w:gridSpan w:val="2"/>
-          </w:tcPr>
-          <w:p>
-            <w:pPr>
-              <w:rPr>
-                <w:b/>
-                <w:color w:val="000000"/>
-                <w:sz w:val="28"/>
-                <w:szCs w:val="24"/>
-              </w:rPr>
-            </w:pPr>
-            <w:r>
-              <w:rPr>
-                <w:b/>
-                <w:color w:val="000000"/>
-                <w:sz w:val="28"/>
-                <w:szCs w:val="24"/>
-              </w:rPr>
-              <w:t>Outros dados</w:t>
-            </w:r>
-          </w:p>
-        </w:tc>
-      </w:tr>
-      <w:tr>
-        <w:tc>
-          <w:tcPr>
-            <w:tcW w:w="9571" w:type="dxa"/>
-            <w:gridSpan w:val="2"/>
-          </w:tcPr>
-          <w:p>
-            <w:pPr>
-              <w:rPr>
-                <w:color w:val="000000"/>
-                <w:sz w:val="24"/>
-                <w:szCs w:val="24"/>
-              </w:rPr>
-            </w:pPr>
-            <w:r>
-              <w:rPr>
-                <w:color w:val="000000"/>
-                <w:sz w:val="24"/>
-                <w:szCs w:val="24"/>
-              </w:rPr>
-              <w:t>PTN aberto conforme aprovação da DIRMAB pelo ofício XXXX</w:t>
-            </w:r>
-          </w:p>
-        </w:tc>
-      </w:tr>
-      <w:tr>
-        <w:tc>
-          <w:tcPr>
-            <w:tcW w:w="9571" w:type="dxa"/>
-            <w:gridSpan w:val="2"/>
-          </w:tcPr>
-          <w:p>
-            <w:pPr>
-              <w:rPr>
-                <w:color w:val="000000"/>
-                <w:sz w:val="24"/>
-                <w:szCs w:val="24"/>
-              </w:rPr>
-            </w:pPr>
-          </w:p>
-        </w:tc>
-      </w:tr>
-      <w:tr>
-        <w:tc>
-          <w:tcPr>
-            <w:tcW w:w="9571" w:type="dxa"/>
-            <w:gridSpan w:val="2"/>
-          </w:tcPr>
-          <w:p>
-            <w:pPr>
-              <w:rPr>
-                <w:color w:val="000000"/>
-                <w:sz w:val="24"/>
-                <w:szCs w:val="24"/>
-              </w:rPr>
-            </w:pPr>
-          </w:p>
-        </w:tc>
-      </w:tr>
-      <w:tr>
-        <w:tc>
-          <w:tcPr>
-            <w:tcW w:w="9571" w:type="dxa"/>
-            <w:gridSpan w:val="2"/>
-          </w:tcPr>
-          <w:p>
-            <w:pPr>
-              <w:rPr>
-                <w:color w:val="000000"/>
-                <w:sz w:val="24"/>
-                <w:szCs w:val="24"/>
-              </w:rPr>
-            </w:pPr>
-          </w:p>
-        </w:tc>
-      </w:tr>
-      <w:tr>
-        <w:tc>
-          <w:tcPr>
-            <w:tcW w:w="9571" w:type="dxa"/>
-            <w:gridSpan w:val="2"/>
-          </w:tcPr>
-          <w:p>
-            <w:pPr>
-              <w:rPr>
-                <w:color w:val="000000"/>
-                <w:sz w:val="24"/>
-                <w:szCs w:val="24"/>
-              </w:rPr>
-            </w:pPr>
-          </w:p>
-        </w:tc>
-      </w:tr>
-      <w:tr>
-        <w:tc>
-          <w:tcPr>
-            <w:tcW w:w="9571" w:type="dxa"/>
-            <w:gridSpan w:val="2"/>
-          </w:tcPr>
-          <w:p>
-            <w:pPr>
-              <w:rPr>
-                <w:color w:val="000000"/>
-                <w:sz w:val="24"/>
-                <w:szCs w:val="24"/>
-              </w:rPr>
-            </w:pPr>
-          </w:p>
-        </w:tc>
-      </w:tr>
-      <w:tr>
-        <w:tc>
-          <w:tcPr>
-            <w:tcW w:w="9571" w:type="dxa"/>
-            <w:gridSpan w:val="2"/>
-          </w:tcPr>
-          <w:p>
-            <w:pPr>
-              <w:rPr>
-                <w:color w:val="000000"/>
-                <w:sz w:val="24"/>
-                <w:szCs w:val="24"/>
-              </w:rPr>
-            </w:pPr>
-          </w:p>
-        </w:tc>
-      </w:tr>
-      <w:tr>
-        <w:tc>
-          <w:tcPr>
-            <w:tcW w:w="9571" w:type="dxa"/>
-            <w:gridSpan w:val="2"/>
-          </w:tcPr>
-          <w:p>
-            <w:pPr>
-              <w:rPr>
-                <w:color w:val="000000"/>
-                <w:sz w:val="24"/>
-                <w:szCs w:val="24"/>
-              </w:rPr>
-            </w:pPr>
-          </w:p>
-        </w:tc>
-      </w:tr>
-      <w:tr>
-        <w:tc>
-          <w:tcPr>
-            <w:tcW w:w="9571" w:type="dxa"/>
-            <w:gridSpan w:val="2"/>
-          </w:tcPr>
-          <w:p>
-            <w:pPr>
-              <w:rPr>
-                <w:color w:val="000000"/>
-                <w:sz w:val="24"/>
-                <w:szCs w:val="24"/>
-              </w:rPr>
-            </w:pPr>
-          </w:p>
-        </w:tc>
-      </w:tr>
-      <w:tr>
-        <w:tc>
-          <w:tcPr>
-            <w:tcW w:w="9571" w:type="dxa"/>
-            <w:gridSpan w:val="2"/>
-          </w:tcPr>
-          <w:p>
-            <w:pPr>
-              <w:rPr>
-                <w:color w:val="000000"/>
-                <w:sz w:val="24"/>
-                <w:szCs w:val="24"/>
-              </w:rPr>
-            </w:pPr>
-          </w:p>
-        </w:tc>
-      </w:tr>
-      <w:tr>
-        <w:tc>
-          <w:tcPr>
-            <w:tcW w:w="9571" w:type="dxa"/>
-            <w:gridSpan w:val="2"/>
-          </w:tcPr>
-          <w:p>
-            <w:pPr>
-              <w:rPr>
-                <w:color w:val="000000"/>
-                <w:sz w:val="24"/>
-                <w:szCs w:val="24"/>
-              </w:rPr>
-            </w:pPr>
-          </w:p>
-        </w:tc>
-      </w:tr>
-      <w:tr>
-        <w:tc>
-          <w:tcPr>
-            <w:tcW w:w="9571" w:type="dxa"/>
-            <w:gridSpan w:val="2"/>
-          </w:tcPr>
-          <w:p>
-            <w:pPr>
-              <w:rPr>
-                <w:color w:val="000000"/>
-                <w:sz w:val="24"/>
-                <w:szCs w:val="24"/>
-              </w:rPr>
-            </w:pPr>
-          </w:p>
-        </w:tc>
-      </w:tr>
-      <w:tr>
-        <w:tc>
-          <w:tcPr>
-            <w:tcW w:w="9571" w:type="dxa"/>
-            <w:gridSpan w:val="2"/>
-          </w:tcPr>
-          <w:p>
-            <w:pPr>
-              <w:rPr>
-                <w:color w:val="000000"/>
-                <w:sz w:val="24"/>
-                <w:szCs w:val="24"/>
-              </w:rPr>
-            </w:pPr>
-          </w:p>
-        </w:tc>
-      </w:tr>
-      <w:tr>
-        <w:tc>
-          <w:tcPr>
-            <w:tcW w:w="9571" w:type="dxa"/>
-            <w:gridSpan w:val="2"/>
-          </w:tcPr>
-          <w:p>
-            <w:pPr>
-              <w:rPr>
-                <w:color w:val="000000"/>
-                <w:sz w:val="24"/>
-                <w:szCs w:val="24"/>
-              </w:rPr>
-            </w:pPr>
-          </w:p>
-        </w:tc>
-      </w:tr>
-      <w:tr>
-        <w:tc>
-          <w:tcPr>
-            <w:tcW w:w="9571" w:type="dxa"/>
-            <w:gridSpan w:val="2"/>
-          </w:tcPr>
-          <w:p>
-            <w:pPr>
-              <w:rPr>
-                <w:color w:val="000000"/>
-                <w:sz w:val="24"/>
-                <w:szCs w:val="24"/>
-              </w:rPr>
-            </w:pPr>
-          </w:p>
-        </w:tc>
-      </w:tr>
-      <w:tr>
-        <w:tc>
-          <w:tcPr>
-            <w:tcW w:w="9571" w:type="dxa"/>
-            <w:gridSpan w:val="2"/>
-          </w:tcPr>
-          <w:p>
-            <w:pPr>
-              <w:rPr>
-                <w:color w:val="000000"/>
-                <w:sz w:val="24"/>
-                <w:szCs w:val="24"/>
-              </w:rPr>
-            </w:pPr>
-          </w:p>
-        </w:tc>
-      </w:tr>
-      <w:tr>
-        <w:tc>
-          <w:tcPr>
-            <w:tcW w:w="9571" w:type="dxa"/>
-            <w:gridSpan w:val="2"/>
-          </w:tcPr>
-          <w:p>
-            <w:pPr>
-              <w:rPr>
-                <w:color w:val="000000"/>
-                <w:sz w:val="24"/>
-                <w:szCs w:val="24"/>
-              </w:rPr>
-            </w:pPr>
-          </w:p>
-        </w:tc>
-      </w:tr>
-      <w:tr>
-        <w:tc>
-          <w:tcPr>
-            <w:tcW w:w="9571" w:type="dxa"/>
-            <w:gridSpan w:val="2"/>
-          </w:tcPr>
-          <w:p>
-            <w:pPr>
-              <w:rPr>
-                <w:color w:val="000000"/>
-                <w:sz w:val="24"/>
-                <w:szCs w:val="24"/>
-              </w:rPr>
-            </w:pPr>
-          </w:p>
-        </w:tc>
-      </w:tr>
-      <w:tr>
-        <w:tc>
-          <w:tcPr>
-            <w:tcW w:w="9571" w:type="dxa"/>
-            <w:gridSpan w:val="2"/>
-          </w:tcPr>
-          <w:p>
-            <w:pPr>
-              <w:rPr>
-                <w:color w:val="000000"/>
-                <w:sz w:val="24"/>
-                <w:szCs w:val="24"/>
-              </w:rPr>
-            </w:pPr>
-          </w:p>
-        </w:tc>
-      </w:tr>
-      <w:tr>
-        <w:tc>
-          <w:tcPr>
-            <w:tcW w:w="9571" w:type="dxa"/>
-            <w:gridSpan w:val="2"/>
-          </w:tcPr>
-          <w:p>
-            <w:pPr>
-              <w:rPr>
-                <w:color w:val="000000"/>
-                <w:sz w:val="24"/>
-                <w:szCs w:val="24"/>
-              </w:rPr>
-            </w:pPr>
-          </w:p>
-        </w:tc>
-      </w:tr>
-      <w:tr>
-        <w:tc>
-          <w:tcPr>
-            <w:tcW w:w="9571" w:type="dxa"/>
-            <w:gridSpan w:val="2"/>
-          </w:tcPr>
-          <w:p>
-            <w:pPr>
-              <w:rPr>
-                <w:color w:val="000000"/>
-                <w:sz w:val="24"/>
-                <w:szCs w:val="24"/>
-              </w:rPr>
-            </w:pPr>
-          </w:p>
-        </w:tc>
-      </w:tr>
-      <w:tr>
-        <w:tc>
-          <w:tcPr>
-            <w:tcW w:w="9571" w:type="dxa"/>
-            <w:gridSpan w:val="2"/>
-          </w:tcPr>
-          <w:p>
-            <w:pPr>
-              <w:rPr>
-                <w:color w:val="000000"/>
-                <w:sz w:val="24"/>
-                <w:szCs w:val="24"/>
-              </w:rPr>
-            </w:pPr>
-          </w:p>
-        </w:tc>
-      </w:tr>
-      <w:tr>
-        <w:tc>
-          <w:tcPr>
-            <w:tcW w:w="9571" w:type="dxa"/>
-            <w:gridSpan w:val="2"/>
-          </w:tcPr>
-          <w:p>
-            <w:pPr>
-              <w:rPr>
-                <w:color w:val="000000"/>
-                <w:sz w:val="24"/>
-                <w:szCs w:val="24"/>
-              </w:rPr>
-            </w:pPr>
-          </w:p>
-        </w:tc>
-      </w:tr>
-      <w:tr>
-        <w:tc>
-          <w:tcPr>
-            <w:tcW w:w="9571" w:type="dxa"/>
-            <w:gridSpan w:val="2"/>
-          </w:tcPr>
-          <w:p>
-            <w:pPr>
-              <w:rPr>
-                <w:color w:val="000000"/>
-                <w:sz w:val="24"/>
-                <w:szCs w:val="24"/>
-              </w:rPr>
-            </w:pPr>
-          </w:p>
-        </w:tc>
-      </w:tr>
-      <w:tr>
-        <w:tc>
-          <w:tcPr>
-            <w:tcW w:w="9571" w:type="dxa"/>
-            <w:gridSpan w:val="2"/>
-          </w:tcPr>
-          <w:p>
-            <w:pPr>
-              <w:rPr>
-                <w:color w:val="000000"/>
-                <w:sz w:val="24"/>
-                <w:szCs w:val="24"/>
-              </w:rPr>
-            </w:pPr>
-          </w:p>
-        </w:tc>
-      </w:tr>
-    </w:tbl>
-    <w:p>
-      <w:pPr>
-        <w:rPr>
-          <w:b/>
-          <w:color w:val="000000"/>
-          <w:sz w:val="28"/>
-          <w:szCs w:val="24"/>
-          <w:u w:val="single"/>
-        </w:rPr>
-      </w:pPr>
-    </w:p>
-    <w:p>
-      <w:pPr>
-        <w:rPr>
-          <w:b/>
-          <w:color w:val="000000"/>
-          <w:sz w:val="28"/>
-          <w:szCs w:val="24"/>
-          <w:u w:val="single"/>
-        </w:rPr>
       </w:pPr>
     </w:p>
     <w:sectPr>
-      <w:footerReference w:type="even" r:id="rId13"/>
-      <w:footerReference w:type="default" r:id="rId14"/>
-      <w:headerReference w:type="first" r:id="rId15"/>
-      <w:footerReference w:type="first" r:id="rId16"/>
+      <w:footerReference w:type="even" r:id="rId12"/>
+      <w:footerReference w:type="default" r:id="rId13"/>
+      <w:headerReference w:type="first" r:id="rId14"/>
+      <w:footerReference w:type="first" r:id="rId15"/>
       <w:pgSz w:w="11907" w:h="16840" w:code="9"/>
       <w:pgMar w:top="1701" w:right="851" w:bottom="851" w:left="1701" w:header="851" w:footer="737" w:gutter="0"/>
       <w:cols w:space="720"/>
@@ -6255,7 +4817,7 @@
             <w:b/>
             <w:noProof/>
           </w:rPr>
-          <w:t>8</w:t>
+          <w:t>6</w:t>
         </w:r>
         <w:r>
           <w:rPr>
@@ -6363,7 +4925,7 @@
         <w:b/>
         <w:noProof/>
       </w:rPr>
-      <w:t>8</w:t>
+      <w:t>6</w:t>
     </w:r>
     <w:r>
       <w:rPr>
@@ -6403,7 +4965,7 @@
         <w:b/>
         <w:noProof/>
       </w:rPr>
-      <w:t>8</w:t>
+      <w:t>6</w:t>
     </w:r>
     <w:r>
       <w:rPr>
@@ -6501,7 +5063,7 @@
         <w:b/>
         <w:noProof/>
       </w:rPr>
-      <w:t>8</w:t>
+      <w:t>6</w:t>
     </w:r>
     <w:r>
       <w:rPr>

</xml_diff>

<commit_message>
Deployed 442f3e7 with MkDocs version: 1.2.2
</commit_message>
<xml_diff>
--- a/legislacao/plog/PLOG0018A.docx
+++ b/legislacao/plog/PLOG0018A.docx
@@ -556,7 +556,23 @@
                 <w:color w:val="000000"/>
                 <w:szCs w:val="24"/>
               </w:rPr>
-              <w:t>Cadastro e a</w:t>
+              <w:t>Cadastro</w:t>
+            </w:r>
+            <w:r>
+              <w:rPr>
+                <w:rFonts w:ascii="Times New Roman" w:hAnsi="Times New Roman" w:cs="Times New Roman"/>
+                <w:color w:val="000000"/>
+                <w:szCs w:val="24"/>
+              </w:rPr>
+              <w:t>, edição</w:t>
+            </w:r>
+            <w:r>
+              <w:rPr>
+                <w:rFonts w:ascii="Times New Roman" w:hAnsi="Times New Roman" w:cs="Times New Roman"/>
+                <w:color w:val="000000"/>
+                <w:szCs w:val="24"/>
+              </w:rPr>
+              <w:t xml:space="preserve"> e a</w:t>
             </w:r>
             <w:r>
               <w:rPr>
@@ -691,10 +707,22 @@
         <w:t xml:space="preserve">Descrever as atividades relacionadas </w:t>
       </w:r>
       <w:r>
-        <w:t>ao cadastro e a</w:t>
-      </w:r>
-      <w:r>
-        <w:t>rquivamento dos arquivos de Desenho da Comissão de Nacionalização (DCN).</w:t>
+        <w:t>ao cadastro</w:t>
+      </w:r>
+      <w:r>
+        <w:t>,</w:t>
+      </w:r>
+      <w:r>
+        <w:t xml:space="preserve"> a</w:t>
+      </w:r>
+      <w:r>
+        <w:t>rquivamento</w:t>
+      </w:r>
+      <w:r>
+        <w:t xml:space="preserve"> e edição</w:t>
+      </w:r>
+      <w:r>
+        <w:t xml:space="preserve"> dos arquivos de Desenho da Comissão de Nacionalização (DCN).</w:t>
       </w:r>
     </w:p>
     <w:p>
@@ -1298,9 +1326,9 @@
         </w:rPr>
         <w:drawing>
           <wp:inline distT="0" distB="0" distL="0" distR="0">
-            <wp:extent cx="6064250" cy="3787140"/>
+            <wp:extent cx="7030720" cy="4382135"/>
             <wp:effectExtent l="19050" t="0" r="0" b="0"/>
-            <wp:docPr id="4" name="Imagem 4"/>
+            <wp:docPr id="1" name="Imagem 1"/>
             <wp:cNvGraphicFramePr>
               <a:graphicFrameLocks xmlns:a="http://schemas.openxmlformats.org/drawingml/2006/main" noChangeAspect="1"/>
             </wp:cNvGraphicFramePr>
@@ -1308,7 +1336,7 @@
               <a:graphicData uri="http://schemas.openxmlformats.org/drawingml/2006/picture">
                 <pic:pic xmlns:pic="http://schemas.openxmlformats.org/drawingml/2006/picture">
                   <pic:nvPicPr>
-                    <pic:cNvPr id="0" name="Picture 4"/>
+                    <pic:cNvPr id="0" name="Picture 1"/>
                     <pic:cNvPicPr>
                       <a:picLocks noChangeAspect="1" noChangeArrowheads="1"/>
                     </pic:cNvPicPr>
@@ -1323,7 +1351,7 @@
                   <pic:spPr bwMode="auto">
                     <a:xfrm>
                       <a:off x="0" y="0"/>
-                      <a:ext cx="6064250" cy="3787140"/>
+                      <a:ext cx="7030720" cy="4382135"/>
                     </a:xfrm>
                     <a:prstGeom prst="rect">
                       <a:avLst/>
@@ -4777,7 +4805,7 @@
             <w:b/>
             <w:noProof/>
           </w:rPr>
-          <w:t>2</w:t>
+          <w:t>1</w:t>
         </w:r>
         <w:r>
           <w:rPr>
@@ -4817,7 +4845,7 @@
             <w:b/>
             <w:noProof/>
           </w:rPr>
-          <w:t>6</w:t>
+          <w:t>3</w:t>
         </w:r>
         <w:r>
           <w:rPr>
@@ -5063,7 +5091,7 @@
         <w:b/>
         <w:noProof/>
       </w:rPr>
-      <w:t>6</w:t>
+      <w:t>3</w:t>
     </w:r>
     <w:r>
       <w:rPr>

</xml_diff>

<commit_message>
Deployed 3db9b42 with MkDocs version: 1.2.2
</commit_message>
<xml_diff>
--- a/legislacao/plog/PLOG0018A.docx
+++ b/legislacao/plog/PLOG0018A.docx
@@ -1301,15 +1301,6 @@
           <w:sz w:val="24"/>
           <w:szCs w:val="24"/>
         </w:rPr>
-      </w:pPr>
-    </w:p>
-    <w:p>
-      <w:pPr>
-        <w:rPr>
-          <w:b/>
-          <w:sz w:val="24"/>
-          <w:szCs w:val="24"/>
-        </w:rPr>
         <w:sectPr>
           <w:pgSz w:w="16840" w:h="11907" w:orient="landscape" w:code="9"/>
           <w:pgMar w:top="851" w:right="851" w:bottom="1701" w:left="1701" w:header="851" w:footer="737" w:gutter="0"/>
@@ -1326,9 +1317,9 @@
         </w:rPr>
         <w:drawing>
           <wp:inline distT="0" distB="0" distL="0" distR="0">
-            <wp:extent cx="7030720" cy="4382135"/>
+            <wp:extent cx="6295857" cy="3918863"/>
             <wp:effectExtent l="19050" t="0" r="0" b="0"/>
-            <wp:docPr id="1" name="Imagem 1"/>
+            <wp:docPr id="4" name="Imagem 3" descr="PLOG0018A.png"/>
             <wp:cNvGraphicFramePr>
               <a:graphicFrameLocks xmlns:a="http://schemas.openxmlformats.org/drawingml/2006/main" noChangeAspect="1"/>
             </wp:cNvGraphicFramePr>
@@ -1336,33 +1327,24 @@
               <a:graphicData uri="http://schemas.openxmlformats.org/drawingml/2006/picture">
                 <pic:pic xmlns:pic="http://schemas.openxmlformats.org/drawingml/2006/picture">
                   <pic:nvPicPr>
-                    <pic:cNvPr id="0" name="Picture 1"/>
-                    <pic:cNvPicPr>
-                      <a:picLocks noChangeAspect="1" noChangeArrowheads="1"/>
-                    </pic:cNvPicPr>
+                    <pic:cNvPr id="0" name="PLOG0018A.png"/>
+                    <pic:cNvPicPr/>
                   </pic:nvPicPr>
                   <pic:blipFill>
                     <a:blip r:embed="rId10"/>
-                    <a:srcRect/>
+                    <a:srcRect b="23133"/>
                     <a:stretch>
                       <a:fillRect/>
                     </a:stretch>
                   </pic:blipFill>
-                  <pic:spPr bwMode="auto">
+                  <pic:spPr>
                     <a:xfrm>
                       <a:off x="0" y="0"/>
-                      <a:ext cx="7030720" cy="4382135"/>
+                      <a:ext cx="6295857" cy="3918863"/>
                     </a:xfrm>
                     <a:prstGeom prst="rect">
                       <a:avLst/>
                     </a:prstGeom>
-                    <a:noFill/>
-                    <a:ln w="9525">
-                      <a:noFill/>
-                      <a:miter lim="800000"/>
-                      <a:headEnd/>
-                      <a:tailEnd/>
-                    </a:ln>
                   </pic:spPr>
                 </pic:pic>
               </a:graphicData>
@@ -4805,7 +4787,7 @@
             <w:b/>
             <w:noProof/>
           </w:rPr>
-          <w:t>1</w:t>
+          <w:t>2</w:t>
         </w:r>
         <w:r>
           <w:rPr>
@@ -4845,7 +4827,7 @@
             <w:b/>
             <w:noProof/>
           </w:rPr>
-          <w:t>3</w:t>
+          <w:t>6</w:t>
         </w:r>
         <w:r>
           <w:rPr>
@@ -4953,7 +4935,7 @@
         <w:b/>
         <w:noProof/>
       </w:rPr>
-      <w:t>6</w:t>
+      <w:t>4</w:t>
     </w:r>
     <w:r>
       <w:rPr>
@@ -5091,7 +5073,7 @@
         <w:b/>
         <w:noProof/>
       </w:rPr>
-      <w:t>3</w:t>
+      <w:t>6</w:t>
     </w:r>
     <w:r>
       <w:rPr>
@@ -10241,7 +10223,7 @@
 </file>
 
 <file path=customXml/itemProps1.xml><?xml version="1.0" encoding="utf-8"?>
-<ds:datastoreItem xmlns:ds="http://schemas.openxmlformats.org/officeDocument/2006/customXml" ds:itemID="{84A124A5-C360-4DA6-9E03-5D8DB2BCE925}">
+<ds:datastoreItem xmlns:ds="http://schemas.openxmlformats.org/officeDocument/2006/customXml" ds:itemID="{B45CF3F5-113A-4C46-9832-A966F46C3ED2}">
   <ds:schemaRefs>
     <ds:schemaRef ds:uri="http://schemas.openxmlformats.org/officeDocument/2006/bibliography"/>
   </ds:schemaRefs>

</xml_diff>